<commit_message>
add more detial to doc
</commit_message>
<xml_diff>
--- a/docs/jascal.docx
+++ b/docs/jascal.docx
@@ -34,10 +34,22 @@
         </w:sectPr>
       </w:pPr>
       <w:r>
-        <w:rPr>
-          <w:rFonts w:hint="eastAsia"/>
-        </w:rPr>
-        <w:t>2015/10/12</w:t>
+        <w:fldChar w:fldCharType="begin"/>
+      </w:r>
+      <w:r>
+        <w:instrText xml:space="preserve"> SAVEDATE  \@ "yyyy/MM/dd"  \* MERGEFORMAT </w:instrText>
+      </w:r>
+      <w:r>
+        <w:fldChar w:fldCharType="separate"/>
+      </w:r>
+      <w:r>
+        <w:rPr>
+          <w:noProof/>
+        </w:rPr>
+        <w:t>2015/10/18</w:t>
+      </w:r>
+      <w:r>
+        <w:fldChar w:fldCharType="end"/>
       </w:r>
     </w:p>
     <w:sdt>
@@ -56,7 +68,6 @@
           <w:docPartUnique/>
         </w:docPartObj>
       </w:sdtPr>
-      <w:sdtEndPr/>
       <w:sdtContent>
         <w:p>
           <w:pPr>
@@ -3279,7 +3290,13 @@
         <w:rPr>
           <w:rFonts w:hint="eastAsia"/>
         </w:rPr>
-        <w:t>类不支持静态初始化。</w:t>
+        <w:t>类</w:t>
+      </w:r>
+      <w:r>
+        <w:rPr>
+          <w:rFonts w:hint="eastAsia"/>
+        </w:rPr>
+        <w:t>支持静态初始化。</w:t>
       </w:r>
     </w:p>
     <w:p>
@@ -3548,7 +3565,19 @@
         <w:rPr>
           <w:rFonts w:hint="eastAsia"/>
         </w:rPr>
-        <w:t>的数组支持自定义下标，且必须指定自定义下标。</w:t>
+        <w:t>的数组支持自定义下</w:t>
+      </w:r>
+      <w:r>
+        <w:rPr>
+          <w:rFonts w:hint="eastAsia"/>
+        </w:rPr>
+        <w:t>界</w:t>
+      </w:r>
+      <w:r>
+        <w:rPr>
+          <w:rFonts w:hint="eastAsia"/>
+        </w:rPr>
+        <w:t>。</w:t>
       </w:r>
     </w:p>
     <w:p>
@@ -3562,7 +3591,13 @@
         <w:rPr>
           <w:rFonts w:hint="eastAsia"/>
         </w:rPr>
-        <w:t>的数组支持动态上下标，但是动态下标时上标必须是动态的。</w:t>
+        <w:t>支持动态数组</w:t>
+      </w:r>
+      <w:r>
+        <w:rPr>
+          <w:rFonts w:hint="eastAsia"/>
+        </w:rPr>
+        <w:t>。</w:t>
       </w:r>
     </w:p>
     <w:p>
@@ -3576,7 +3611,43 @@
         <w:rPr>
           <w:rFonts w:hint="eastAsia"/>
         </w:rPr>
-        <w:t>的动态数组作为单独的类型，静态数组可以向有相同的静态下标的动态上标数组转换，但不能向静态下标不同或动态下标数组转换。</w:t>
+        <w:t>的动态数组作为单独的类型，静态数组与</w:t>
+      </w:r>
+      <w:r>
+        <w:rPr>
+          <w:rFonts w:hint="eastAsia"/>
+        </w:rPr>
+        <w:t>动态</w:t>
+      </w:r>
+      <w:r>
+        <w:rPr>
+          <w:rFonts w:hint="eastAsia"/>
+        </w:rPr>
+        <w:t>数组之间不能相互转换</w:t>
+      </w:r>
+      <w:r>
+        <w:rPr>
+          <w:rFonts w:hint="eastAsia"/>
+        </w:rPr>
+        <w:t>。</w:t>
+      </w:r>
+      <w:r>
+        <w:rPr>
+          <w:rFonts w:hint="eastAsia"/>
+        </w:rPr>
+        <w:t>但静态数组可以与准静态数组间相互转换</w:t>
+      </w:r>
+      <w:r>
+        <w:rPr>
+          <w:rFonts w:hint="eastAsia"/>
+        </w:rPr>
+        <w:t>，静态数组间也可以相互转换，前提是除动态维度外其他各维度的长度对应相等</w:t>
+      </w:r>
+      <w:r>
+        <w:rPr>
+          <w:rFonts w:hint="eastAsia"/>
+        </w:rPr>
+        <w:t>。</w:t>
       </w:r>
     </w:p>
     <w:p>
@@ -3679,21 +3750,48 @@
     </w:p>
     <w:p>
       <w:r>
+        <w:t>当</w:t>
+      </w:r>
+      <w:r>
+        <w:rPr>
+          <w:rFonts w:hint="eastAsia"/>
+        </w:rPr>
         <w:t>Jascal</w:t>
       </w:r>
       <w:r>
-        <w:t>要求主程序必须在</w:t>
-      </w:r>
-      <w:r>
+        <w:rPr>
+          <w:rFonts w:hint="eastAsia"/>
+        </w:rPr>
+        <w:t>语言的代码最终链接的可执行文件被执行时，运行时将负责</w:t>
+      </w:r>
+      <w:r>
+        <w:rPr>
+          <w:rFonts w:hint="eastAsia"/>
+        </w:rPr>
+        <w:t>调用所有被编译到可执行文件中的类的静态构造函数，然后以给定的命令行参数调用</w:t>
+      </w:r>
+      <w:r>
+        <w:rPr>
+          <w:rFonts w:hint="eastAsia"/>
+        </w:rPr>
         <w:t>Main</w:t>
       </w:r>
       <w:r>
-        <w:t>类中的</w:t>
-      </w:r>
-      <w:r>
+        <w:rPr>
+          <w:rFonts w:hint="eastAsia"/>
+        </w:rPr>
+        <w:t>类的</w:t>
+      </w:r>
+      <w:r>
+        <w:rPr>
+          <w:rFonts w:hint="eastAsia"/>
+        </w:rPr>
         <w:t>main</w:t>
       </w:r>
       <w:r>
+        <w:rPr>
+          <w:rFonts w:hint="eastAsia"/>
+        </w:rPr>
         <w:t>函数</w:t>
       </w:r>
       <w:r>
@@ -3703,7 +3801,7 @@
         <w:t>，</w:t>
       </w:r>
       <w:r>
-        <w:t>且该函数必须为</w:t>
+        <w:t>该函数必须为</w:t>
       </w:r>
       <w:r>
         <w:rPr>
@@ -3711,6 +3809,12 @@
         </w:rPr>
         <w:t>静态函数</w:t>
       </w:r>
+      <w:r>
+        <w:rPr>
+          <w:rFonts w:hint="eastAsia"/>
+        </w:rPr>
+        <w:t>且符合以下函数原型</w:t>
+      </w:r>
     </w:p>
     <w:p>
       <w:pPr>
@@ -3731,39 +3835,8 @@
       <w:r>
         <w:t>[0..] argv) : int</w:t>
       </w:r>
-    </w:p>
-    <w:p>
-      <w:pPr>
-        <w:ind w:firstLine="420"/>
-        <w:rPr>
-          <w:rFonts w:hint="eastAsia"/>
-        </w:rPr>
-      </w:pPr>
-      <w:r>
-        <w:rPr>
-          <w:rFonts w:hint="eastAsia"/>
-        </w:rPr>
-        <w:t>begin</w:t>
-      </w:r>
-    </w:p>
-    <w:p>
-      <w:pPr>
-        <w:ind w:firstLine="420"/>
-      </w:pPr>
-      <w:r>
-        <w:tab/>
-        <w:t>…</w:t>
-      </w:r>
-    </w:p>
-    <w:p>
-      <w:pPr>
-        <w:ind w:firstLine="420"/>
-        <w:rPr>
-          <w:rFonts w:hint="eastAsia"/>
-        </w:rPr>
-      </w:pPr>
-      <w:r>
-        <w:t>end</w:t>
+      <w:r>
+        <w:t>;</w:t>
       </w:r>
     </w:p>
     <w:p>
@@ -5781,6 +5854,27 @@
       </w:r>
     </w:p>
     <w:p>
+      <w:pPr>
+        <w:pStyle w:val="2"/>
+      </w:pPr>
+      <w:r>
+        <w:rPr>
+          <w:rFonts w:hint="eastAsia"/>
+        </w:rPr>
+        <w:t>准静态数组</w:t>
+      </w:r>
+    </w:p>
+    <w:p>
+      <w:pPr>
+        <w:rPr>
+          <w:rFonts w:hint="eastAsia"/>
+        </w:rPr>
+      </w:pPr>
+      <w:r>
+        <w:t>准静态数组是指一维动态数组或只有第一维为动态的多维数组</w:t>
+      </w:r>
+    </w:p>
+    <w:p>
       <w:r>
         <w:br w:type="page"/>
       </w:r>
@@ -5793,6 +5887,1348 @@
       <w:bookmarkStart w:id="14" w:name="_Toc432882474"/>
       <w:r>
         <w:lastRenderedPageBreak/>
+        <w:t>源文件</w:t>
+      </w:r>
+    </w:p>
+    <w:p>
+      <w:r>
+        <w:rPr>
+          <w:rFonts w:hint="eastAsia"/>
+        </w:rPr>
+        <w:t>Jascal</w:t>
+      </w:r>
+      <w:r>
+        <w:rPr>
+          <w:rFonts w:hint="eastAsia"/>
+        </w:rPr>
+        <w:t>的源文件由两部分组成，第一部分通过</w:t>
+      </w:r>
+      <w:r>
+        <w:rPr>
+          <w:rFonts w:hint="eastAsia"/>
+        </w:rPr>
+        <w:t>using</w:t>
+      </w:r>
+      <w:r>
+        <w:rPr>
+          <w:rFonts w:hint="eastAsia"/>
+        </w:rPr>
+        <w:t>语句引用其他文件内的类或接口，第二部分定义新的模块、类或接口。</w:t>
+      </w:r>
+    </w:p>
+    <w:p>
+      <w:r>
+        <w:t>compile_unit</w:t>
+      </w:r>
+    </w:p>
+    <w:p>
+      <w:r>
+        <w:tab/>
+        <w:t>::=</w:t>
+      </w:r>
+    </w:p>
+    <w:p>
+      <w:r>
+        <w:tab/>
+        <w:t>{ using_statement }</w:t>
+      </w:r>
+    </w:p>
+    <w:p>
+      <w:r>
+        <w:tab/>
+        <w:t>{ module_def | class_declaration | interface_declaration }</w:t>
+      </w:r>
+    </w:p>
+    <w:p>
+      <w:r>
+        <w:t>using_statement</w:t>
+      </w:r>
+    </w:p>
+    <w:p>
+      <w:pPr>
+        <w:rPr>
+          <w:rFonts w:hint="eastAsia"/>
+        </w:rPr>
+      </w:pPr>
+      <w:r>
+        <w:tab/>
+        <w:t xml:space="preserve">::= "using" </w:t>
+      </w:r>
+      <w:r>
+        <w:t xml:space="preserve">( </w:t>
+      </w:r>
+      <w:r>
+        <w:t xml:space="preserve">class_name </w:t>
+      </w:r>
+      <w:r>
+        <w:t xml:space="preserve">| interface_name ) </w:t>
+      </w:r>
+      <w:bookmarkStart w:id="15" w:name="_GoBack"/>
+      <w:bookmarkEnd w:id="15"/>
+      <w:r>
+        <w:t>";"</w:t>
+      </w:r>
+    </w:p>
+    <w:p>
+      <w:pPr>
+        <w:pStyle w:val="1"/>
+        <w:ind w:left="426"/>
+      </w:pPr>
+      <w:r>
+        <w:t>模块与名字空间</w:t>
+      </w:r>
+    </w:p>
+    <w:p>
+      <w:r>
+        <w:rPr>
+          <w:rFonts w:hint="eastAsia"/>
+        </w:rPr>
+        <w:t>Jascal</w:t>
+      </w:r>
+      <w:r>
+        <w:rPr>
+          <w:rFonts w:hint="eastAsia"/>
+        </w:rPr>
+        <w:t>中模块的概念对应于</w:t>
+      </w:r>
+      <w:r>
+        <w:rPr>
+          <w:rFonts w:hint="eastAsia"/>
+        </w:rPr>
+        <w:t>C++</w:t>
+      </w:r>
+      <w:r>
+        <w:rPr>
+          <w:rFonts w:hint="eastAsia"/>
+        </w:rPr>
+        <w:t>中的名字空间或</w:t>
+      </w:r>
+      <w:r>
+        <w:rPr>
+          <w:rFonts w:hint="eastAsia"/>
+        </w:rPr>
+        <w:t>Java</w:t>
+      </w:r>
+      <w:r>
+        <w:rPr>
+          <w:rFonts w:hint="eastAsia"/>
+        </w:rPr>
+        <w:t>中的包。</w:t>
+      </w:r>
+    </w:p>
+    <w:p>
+      <w:r>
+        <w:rPr>
+          <w:rFonts w:hint="eastAsia"/>
+        </w:rPr>
+        <w:t>Jascal</w:t>
+      </w:r>
+      <w:r>
+        <w:rPr>
+          <w:rFonts w:hint="eastAsia"/>
+        </w:rPr>
+        <w:t>的模块可以嵌套，类似于</w:t>
+      </w:r>
+      <w:r>
+        <w:rPr>
+          <w:rFonts w:hint="eastAsia"/>
+        </w:rPr>
+        <w:t>Java</w:t>
+      </w:r>
+      <w:r>
+        <w:rPr>
+          <w:rFonts w:hint="eastAsia"/>
+        </w:rPr>
+        <w:t>中的包与子包。</w:t>
+      </w:r>
+    </w:p>
+    <w:p>
+      <w:r>
+        <w:t>module_def</w:t>
+      </w:r>
+    </w:p>
+    <w:p>
+      <w:r>
+        <w:tab/>
+        <w:t>::=</w:t>
+      </w:r>
+      <w:r>
+        <w:t xml:space="preserve"> </w:t>
+      </w:r>
+      <w:r>
+        <w:t>"module" module_name "begin" { class_declaration | interface_declaration } "end" ";"</w:t>
+      </w:r>
+    </w:p>
+    <w:p>
+      <w:r>
+        <w:t>module_name</w:t>
+      </w:r>
+    </w:p>
+    <w:p>
+      <w:r>
+        <w:tab/>
+        <w:t>::=</w:t>
+      </w:r>
+    </w:p>
+    <w:p>
+      <w:r>
+        <w:tab/>
+        <w:t xml:space="preserve">  identifier</w:t>
+      </w:r>
+    </w:p>
+    <w:p>
+      <w:pPr>
+        <w:rPr>
+          <w:rFonts w:hint="eastAsia"/>
+        </w:rPr>
+      </w:pPr>
+      <w:r>
+        <w:tab/>
+        <w:t>| module_name "::" identifier</w:t>
+      </w:r>
+    </w:p>
+    <w:p>
+      <w:pPr>
+        <w:pStyle w:val="1"/>
+        <w:ind w:left="426"/>
+        <w:rPr>
+          <w:rFonts w:hint="eastAsia"/>
+        </w:rPr>
+      </w:pPr>
+      <w:r>
+        <w:t>类型系统</w:t>
+      </w:r>
+    </w:p>
+    <w:p>
+      <w:pPr>
+        <w:pStyle w:val="2"/>
+      </w:pPr>
+      <w:r>
+        <w:rPr>
+          <w:rFonts w:hint="eastAsia"/>
+        </w:rPr>
+        <w:t>基本类型</w:t>
+      </w:r>
+    </w:p>
+    <w:p>
+      <w:r>
+        <w:rPr>
+          <w:rFonts w:hint="eastAsia"/>
+        </w:rPr>
+        <w:t>Jascal</w:t>
+      </w:r>
+      <w:r>
+        <w:rPr>
+          <w:rFonts w:hint="eastAsia"/>
+        </w:rPr>
+        <w:t>内置的基本类型包括</w:t>
+      </w:r>
+      <w:r>
+        <w:rPr>
+          <w:rFonts w:hint="eastAsia"/>
+        </w:rPr>
+        <w:t>byte</w:t>
+      </w:r>
+      <w:r>
+        <w:rPr>
+          <w:rFonts w:hint="eastAsia"/>
+        </w:rPr>
+        <w:t>、</w:t>
+      </w:r>
+      <w:r>
+        <w:rPr>
+          <w:rFonts w:hint="eastAsia"/>
+        </w:rPr>
+        <w:t>short</w:t>
+      </w:r>
+      <w:r>
+        <w:rPr>
+          <w:rFonts w:hint="eastAsia"/>
+        </w:rPr>
+        <w:t>、</w:t>
+      </w:r>
+      <w:r>
+        <w:rPr>
+          <w:rFonts w:hint="eastAsia"/>
+        </w:rPr>
+        <w:t>int</w:t>
+      </w:r>
+      <w:r>
+        <w:rPr>
+          <w:rFonts w:hint="eastAsia"/>
+        </w:rPr>
+        <w:t>、</w:t>
+      </w:r>
+      <w:r>
+        <w:rPr>
+          <w:rFonts w:hint="eastAsia"/>
+        </w:rPr>
+        <w:t>char</w:t>
+      </w:r>
+      <w:r>
+        <w:rPr>
+          <w:rFonts w:hint="eastAsia"/>
+        </w:rPr>
+        <w:t>、</w:t>
+      </w:r>
+      <w:r>
+        <w:rPr>
+          <w:rFonts w:hint="eastAsia"/>
+        </w:rPr>
+        <w:t>float</w:t>
+      </w:r>
+      <w:r>
+        <w:rPr>
+          <w:rFonts w:hint="eastAsia"/>
+        </w:rPr>
+        <w:t>、</w:t>
+      </w:r>
+      <w:r>
+        <w:rPr>
+          <w:rFonts w:hint="eastAsia"/>
+        </w:rPr>
+        <w:t>double</w:t>
+      </w:r>
+      <w:r>
+        <w:rPr>
+          <w:rFonts w:hint="eastAsia"/>
+        </w:rPr>
+        <w:t>、</w:t>
+      </w:r>
+      <w:r>
+        <w:rPr>
+          <w:rFonts w:hint="eastAsia"/>
+        </w:rPr>
+        <w:t>string</w:t>
+      </w:r>
+    </w:p>
+    <w:p>
+      <w:r>
+        <w:t>其中</w:t>
+      </w:r>
+      <w:r>
+        <w:rPr>
+          <w:rFonts w:hint="eastAsia"/>
+        </w:rPr>
+        <w:t>byte</w:t>
+      </w:r>
+      <w:r>
+        <w:rPr>
+          <w:rFonts w:hint="eastAsia"/>
+        </w:rPr>
+        <w:t>、</w:t>
+      </w:r>
+      <w:r>
+        <w:rPr>
+          <w:rFonts w:hint="eastAsia"/>
+        </w:rPr>
+        <w:t>short</w:t>
+      </w:r>
+      <w:r>
+        <w:rPr>
+          <w:rFonts w:hint="eastAsia"/>
+        </w:rPr>
+        <w:t>、</w:t>
+      </w:r>
+      <w:r>
+        <w:rPr>
+          <w:rFonts w:hint="eastAsia"/>
+        </w:rPr>
+        <w:t>int</w:t>
+      </w:r>
+      <w:r>
+        <w:rPr>
+          <w:rFonts w:hint="eastAsia"/>
+        </w:rPr>
+        <w:t>为整型，分为有符号（</w:t>
+      </w:r>
+      <w:r>
+        <w:rPr>
+          <w:rFonts w:hint="eastAsia"/>
+        </w:rPr>
+        <w:t>signed</w:t>
+      </w:r>
+      <w:r>
+        <w:rPr>
+          <w:rFonts w:hint="eastAsia"/>
+        </w:rPr>
+        <w:t>，省略不写）和无符号（</w:t>
+      </w:r>
+      <w:r>
+        <w:rPr>
+          <w:rFonts w:hint="eastAsia"/>
+        </w:rPr>
+        <w:t>unsigned</w:t>
+      </w:r>
+      <w:r>
+        <w:rPr>
+          <w:rFonts w:hint="eastAsia"/>
+        </w:rPr>
+        <w:t>），长度分别为</w:t>
+      </w:r>
+      <w:r>
+        <w:rPr>
+          <w:rFonts w:hint="eastAsia"/>
+        </w:rPr>
+        <w:t>1B</w:t>
+      </w:r>
+      <w:r>
+        <w:rPr>
+          <w:rFonts w:hint="eastAsia"/>
+        </w:rPr>
+        <w:t>、</w:t>
+      </w:r>
+      <w:r>
+        <w:rPr>
+          <w:rFonts w:hint="eastAsia"/>
+        </w:rPr>
+        <w:t>2B</w:t>
+      </w:r>
+      <w:r>
+        <w:rPr>
+          <w:rFonts w:hint="eastAsia"/>
+        </w:rPr>
+        <w:t>、</w:t>
+      </w:r>
+      <w:r>
+        <w:rPr>
+          <w:rFonts w:hint="eastAsia"/>
+        </w:rPr>
+        <w:t>4B</w:t>
+      </w:r>
+      <w:r>
+        <w:rPr>
+          <w:rFonts w:hint="eastAsia"/>
+        </w:rPr>
+        <w:t>。</w:t>
+      </w:r>
+      <w:r>
+        <w:rPr>
+          <w:rFonts w:hint="eastAsia"/>
+        </w:rPr>
+        <w:t>char</w:t>
+      </w:r>
+      <w:r>
+        <w:rPr>
+          <w:rFonts w:hint="eastAsia"/>
+        </w:rPr>
+        <w:t>为字符类型，长度</w:t>
+      </w:r>
+      <w:r>
+        <w:rPr>
+          <w:rFonts w:hint="eastAsia"/>
+        </w:rPr>
+        <w:t>2B</w:t>
+      </w:r>
+      <w:r>
+        <w:rPr>
+          <w:rFonts w:hint="eastAsia"/>
+        </w:rPr>
+        <w:t>。</w:t>
+      </w:r>
+      <w:r>
+        <w:rPr>
+          <w:rFonts w:hint="eastAsia"/>
+        </w:rPr>
+        <w:t>float</w:t>
+      </w:r>
+      <w:r>
+        <w:rPr>
+          <w:rFonts w:hint="eastAsia"/>
+        </w:rPr>
+        <w:t>和</w:t>
+      </w:r>
+      <w:r>
+        <w:rPr>
+          <w:rFonts w:hint="eastAsia"/>
+        </w:rPr>
+        <w:t>double</w:t>
+      </w:r>
+      <w:r>
+        <w:rPr>
+          <w:rFonts w:hint="eastAsia"/>
+        </w:rPr>
+        <w:t>为浮点数，格式符合</w:t>
+      </w:r>
+      <w:r>
+        <w:rPr>
+          <w:rFonts w:hint="eastAsia"/>
+        </w:rPr>
+        <w:t>IEEE 754</w:t>
+      </w:r>
+      <w:r>
+        <w:rPr>
+          <w:rFonts w:hint="eastAsia"/>
+        </w:rPr>
+        <w:t>，长度分别为</w:t>
+      </w:r>
+      <w:r>
+        <w:rPr>
+          <w:rFonts w:hint="eastAsia"/>
+        </w:rPr>
+        <w:t>4B</w:t>
+      </w:r>
+      <w:r>
+        <w:rPr>
+          <w:rFonts w:hint="eastAsia"/>
+        </w:rPr>
+        <w:t>、</w:t>
+      </w:r>
+      <w:r>
+        <w:rPr>
+          <w:rFonts w:hint="eastAsia"/>
+        </w:rPr>
+        <w:t>8B</w:t>
+      </w:r>
+      <w:r>
+        <w:rPr>
+          <w:rFonts w:hint="eastAsia"/>
+        </w:rPr>
+        <w:t>。</w:t>
+      </w:r>
+      <w:r>
+        <w:rPr>
+          <w:rFonts w:hint="eastAsia"/>
+        </w:rPr>
+        <w:t>string</w:t>
+      </w:r>
+      <w:r>
+        <w:rPr>
+          <w:rFonts w:hint="eastAsia"/>
+        </w:rPr>
+        <w:t>为内置的字符串类，长度不定。</w:t>
+      </w:r>
+    </w:p>
+    <w:p>
+      <w:r>
+        <w:t>type_name</w:t>
+      </w:r>
+    </w:p>
+    <w:p>
+      <w:pPr>
+        <w:rPr>
+          <w:rFonts w:hint="eastAsia"/>
+        </w:rPr>
+      </w:pPr>
+      <w:r>
+        <w:tab/>
+        <w:t>::= base_type</w:t>
+      </w:r>
+    </w:p>
+    <w:p>
+      <w:r>
+        <w:t>base_type</w:t>
+      </w:r>
+    </w:p>
+    <w:p>
+      <w:pPr>
+        <w:rPr>
+          <w:rFonts w:hint="eastAsia"/>
+        </w:rPr>
+      </w:pPr>
+      <w:r>
+        <w:tab/>
+        <w:t>::= ( [ "unsigned" ] ( "byte" | "short" | "int" ) ) | "char" | "float" | "double"</w:t>
+      </w:r>
+      <w:r>
+        <w:t xml:space="preserve"> | "string"</w:t>
+      </w:r>
+    </w:p>
+    <w:p>
+      <w:pPr>
+        <w:pStyle w:val="2"/>
+      </w:pPr>
+      <w:r>
+        <w:rPr>
+          <w:rFonts w:hint="eastAsia"/>
+        </w:rPr>
+        <w:lastRenderedPageBreak/>
+        <w:t>类</w:t>
+      </w:r>
+      <w:r>
+        <w:rPr>
+          <w:rFonts w:hint="eastAsia"/>
+        </w:rPr>
+        <w:t>和接口</w:t>
+      </w:r>
+    </w:p>
+    <w:p>
+      <w:r>
+        <w:rPr>
+          <w:rFonts w:hint="eastAsia"/>
+        </w:rPr>
+        <w:t>Jascal</w:t>
+      </w:r>
+      <w:r>
+        <w:rPr>
+          <w:rFonts w:hint="eastAsia"/>
+        </w:rPr>
+        <w:t>支持用户自定义的类，支持继承，支持从子类到父类的类型转换。</w:t>
+      </w:r>
+      <w:r>
+        <w:rPr>
+          <w:rFonts w:hint="eastAsia"/>
+        </w:rPr>
+        <w:t>Jascal</w:t>
+      </w:r>
+      <w:r>
+        <w:rPr>
+          <w:rFonts w:hint="eastAsia"/>
+        </w:rPr>
+        <w:t>支持从父类到子类的强制类型转换，但不保证类型安全。</w:t>
+      </w:r>
+    </w:p>
+    <w:p>
+      <w:pPr>
+        <w:rPr>
+          <w:rFonts w:hint="eastAsia"/>
+        </w:rPr>
+      </w:pPr>
+      <w:r>
+        <w:rPr>
+          <w:rFonts w:hint="eastAsia"/>
+        </w:rPr>
+        <w:t>Jascal</w:t>
+      </w:r>
+      <w:r>
+        <w:rPr>
+          <w:rFonts w:hint="eastAsia"/>
+        </w:rPr>
+        <w:t>支持用户自定义的接口，接口中只能声明不指定可见性的函数原型。</w:t>
+      </w:r>
+    </w:p>
+    <w:p>
+      <w:r>
+        <w:rPr>
+          <w:rFonts w:hint="eastAsia"/>
+        </w:rPr>
+        <w:t>Jascal</w:t>
+      </w:r>
+      <w:r>
+        <w:rPr>
+          <w:rFonts w:hint="eastAsia"/>
+        </w:rPr>
+        <w:t>的类可以继承最多一个类，子类可以访问父类的</w:t>
+      </w:r>
+      <w:r>
+        <w:rPr>
+          <w:rFonts w:hint="eastAsia"/>
+        </w:rPr>
+        <w:t>public</w:t>
+      </w:r>
+      <w:r>
+        <w:rPr>
+          <w:rFonts w:hint="eastAsia"/>
+        </w:rPr>
+        <w:t>和</w:t>
+      </w:r>
+      <w:r>
+        <w:rPr>
+          <w:rFonts w:hint="eastAsia"/>
+        </w:rPr>
+        <w:t>protected</w:t>
+      </w:r>
+      <w:r>
+        <w:rPr>
+          <w:rFonts w:hint="eastAsia"/>
+        </w:rPr>
+        <w:t>成员，</w:t>
+      </w:r>
+      <w:r>
+        <w:rPr>
+          <w:rFonts w:hint="eastAsia"/>
+        </w:rPr>
+        <w:t>子类中不能有与父类重名的成员，也不能通过这种方式覆盖父类成员的可见性。但子类可以向父类的同名函数添加更多的重载。</w:t>
+      </w:r>
+    </w:p>
+    <w:p>
+      <w:r>
+        <w:rPr>
+          <w:rFonts w:hint="eastAsia"/>
+        </w:rPr>
+        <w:t>Jascal</w:t>
+      </w:r>
+      <w:r>
+        <w:rPr>
+          <w:rFonts w:hint="eastAsia"/>
+        </w:rPr>
+        <w:t>的类可以实现多个接口，对于接口中定义的函数，实现了该接口的类必须提供一个函数原型完全相同的、可见性为</w:t>
+      </w:r>
+      <w:r>
+        <w:rPr>
+          <w:rFonts w:hint="eastAsia"/>
+        </w:rPr>
+        <w:t>public</w:t>
+      </w:r>
+      <w:r>
+        <w:rPr>
+          <w:rFonts w:hint="eastAsia"/>
+        </w:rPr>
+        <w:t>的成员函数。</w:t>
+      </w:r>
+    </w:p>
+    <w:p>
+      <w:r>
+        <w:rPr>
+          <w:rFonts w:hint="eastAsia"/>
+        </w:rPr>
+        <w:t>Jascal</w:t>
+      </w:r>
+      <w:r>
+        <w:rPr>
+          <w:rFonts w:hint="eastAsia"/>
+        </w:rPr>
+        <w:t>的类可以包含零个或多个成员变量，零个或多个静态成员变量</w:t>
+      </w:r>
+      <w:r>
+        <w:rPr>
+          <w:rFonts w:hint="eastAsia"/>
+        </w:rPr>
+        <w:t>。</w:t>
+      </w:r>
+    </w:p>
+    <w:p>
+      <w:r>
+        <w:rPr>
+          <w:rFonts w:hint="eastAsia"/>
+        </w:rPr>
+        <w:t>Jascal</w:t>
+      </w:r>
+      <w:r>
+        <w:rPr>
+          <w:rFonts w:hint="eastAsia"/>
+        </w:rPr>
+        <w:t>的类可以包含零个或多个成员函数，零个或多个静态成员函数。</w:t>
+      </w:r>
+    </w:p>
+    <w:p>
+      <w:r>
+        <w:rPr>
+          <w:rFonts w:hint="eastAsia"/>
+        </w:rPr>
+        <w:t>静态成员只能访问静态成员。</w:t>
+      </w:r>
+    </w:p>
+    <w:p>
+      <w:pPr>
+        <w:rPr>
+          <w:rFonts w:hint="eastAsia"/>
+        </w:rPr>
+      </w:pPr>
+      <w:r>
+        <w:t>所有成员必须显式指定可见性</w:t>
+      </w:r>
+      <w:r>
+        <w:rPr>
+          <w:rFonts w:hint="eastAsia"/>
+        </w:rPr>
+        <w:t>。</w:t>
+      </w:r>
+    </w:p>
+    <w:p>
+      <w:r>
+        <w:t>class_declaration</w:t>
+      </w:r>
+    </w:p>
+    <w:p>
+      <w:r>
+        <w:tab/>
+        <w:t>::=</w:t>
+      </w:r>
+      <w:r>
+        <w:tab/>
+        <w:t>"class" identifier</w:t>
+      </w:r>
+    </w:p>
+    <w:p>
+      <w:r>
+        <w:tab/>
+      </w:r>
+      <w:r>
+        <w:tab/>
+        <w:t>[ "extends" class_name ]</w:t>
+      </w:r>
+    </w:p>
+    <w:p>
+      <w:r>
+        <w:tab/>
+      </w:r>
+      <w:r>
+        <w:tab/>
+        <w:t xml:space="preserve">{ "implements" interface_name } </w:t>
+      </w:r>
+    </w:p>
+    <w:p>
+      <w:r>
+        <w:tab/>
+      </w:r>
+      <w:r>
+        <w:tab/>
+        <w:t>"begin" { member_defination | function_defination } "end" ";"</w:t>
+      </w:r>
+    </w:p>
+    <w:p>
+      <w:r>
+        <w:t>class_name</w:t>
+      </w:r>
+    </w:p>
+    <w:p>
+      <w:r>
+        <w:tab/>
+        <w:t>::=</w:t>
+      </w:r>
+    </w:p>
+    <w:p>
+      <w:r>
+        <w:tab/>
+        <w:t xml:space="preserve">  identifier</w:t>
+      </w:r>
+    </w:p>
+    <w:p>
+      <w:r>
+        <w:tab/>
+        <w:t>| module_name "::" identifier</w:t>
+      </w:r>
+    </w:p>
+    <w:p>
+      <w:r>
+        <w:t>member_defination</w:t>
+      </w:r>
+    </w:p>
+    <w:p>
+      <w:r>
+        <w:tab/>
+        <w:t>::= [ "static" ]</w:t>
+      </w:r>
+    </w:p>
+    <w:p>
+      <w:r>
+        <w:tab/>
+      </w:r>
+      <w:r>
+        <w:tab/>
+        <w:t>( "private" | "public" | "protected" )</w:t>
+      </w:r>
+    </w:p>
+    <w:p>
+      <w:r>
+        <w:tab/>
+      </w:r>
+      <w:r>
+        <w:tab/>
+        <w:t>[ "const" ]</w:t>
+      </w:r>
+    </w:p>
+    <w:p>
+      <w:r>
+        <w:tab/>
+      </w:r>
+      <w:r>
+        <w:tab/>
+        <w:t>variable_defination ";"</w:t>
+      </w:r>
+    </w:p>
+    <w:p>
+      <w:r>
+        <w:t>function_defination</w:t>
+      </w:r>
+    </w:p>
+    <w:p>
+      <w:r>
+        <w:tab/>
+        <w:t>::=</w:t>
+      </w:r>
+    </w:p>
+    <w:p>
+      <w:r>
+        <w:tab/>
+        <w:t xml:space="preserve">  </w:t>
+      </w:r>
+      <w:r>
+        <w:t xml:space="preserve">[ "static" ] </w:t>
+      </w:r>
+      <w:r>
+        <w:t>( "private" | "public" | "protected" ) "function" identifier "(" [ type_name identifier { "," type_name identifier } ] ")" ":" type_name "begin" statement_list "end"</w:t>
+      </w:r>
+    </w:p>
+    <w:p>
+      <w:r>
+        <w:tab/>
+        <w:t xml:space="preserve">| </w:t>
+      </w:r>
+      <w:r>
+        <w:t xml:space="preserve">[ "static" ] </w:t>
+      </w:r>
+      <w:r>
+        <w:t>( "private" | "public" | "protected" ) "procedure" identifier "(" [ type_name identifier { "," type_name identifier } ] ")" "begin" statement_list "end"</w:t>
+      </w:r>
+    </w:p>
+    <w:p>
+      <w:r>
+        <w:t>interface_declaration</w:t>
+      </w:r>
+    </w:p>
+    <w:p>
+      <w:r>
+        <w:tab/>
+        <w:t>::= "interface" identifier "begin" { function_declaration } "end" ";"</w:t>
+      </w:r>
+    </w:p>
+    <w:p>
+      <w:r>
+        <w:t>interface_name</w:t>
+      </w:r>
+    </w:p>
+    <w:p>
+      <w:r>
+        <w:tab/>
+        <w:t>::=</w:t>
+      </w:r>
+    </w:p>
+    <w:p>
+      <w:r>
+        <w:lastRenderedPageBreak/>
+        <w:tab/>
+        <w:t xml:space="preserve">  identifier</w:t>
+      </w:r>
+    </w:p>
+    <w:p>
+      <w:r>
+        <w:tab/>
+        <w:t>| module_name "::" identifier</w:t>
+      </w:r>
+    </w:p>
+    <w:p>
+      <w:r>
+        <w:t>function_declaration</w:t>
+      </w:r>
+    </w:p>
+    <w:p>
+      <w:r>
+        <w:tab/>
+        <w:t>::=</w:t>
+      </w:r>
+    </w:p>
+    <w:p>
+      <w:r>
+        <w:tab/>
+        <w:t xml:space="preserve">  "function" identifier "(" [ type_name identifier { "," type_name identifier } ] ")" ":" type_name ";"</w:t>
+      </w:r>
+    </w:p>
+    <w:p>
+      <w:r>
+        <w:tab/>
+        <w:t>| "procedure" identifier "(" [ type_name identifier { "," type_name identifier} ] ")" ";"</w:t>
+      </w:r>
+    </w:p>
+    <w:p>
+      <w:r>
+        <w:t>type_name</w:t>
+      </w:r>
+    </w:p>
+    <w:p>
+      <w:r>
+        <w:tab/>
+        <w:t>::=</w:t>
+      </w:r>
+    </w:p>
+    <w:p>
+      <w:r>
+        <w:tab/>
+        <w:t xml:space="preserve">  class_name</w:t>
+      </w:r>
+    </w:p>
+    <w:p>
+      <w:pPr>
+        <w:rPr>
+          <w:rFonts w:hint="eastAsia"/>
+        </w:rPr>
+      </w:pPr>
+      <w:r>
+        <w:tab/>
+        <w:t>| interface_name</w:t>
+      </w:r>
+    </w:p>
+    <w:p>
+      <w:pPr>
+        <w:pStyle w:val="2"/>
+      </w:pPr>
+      <w:r>
+        <w:rPr>
+          <w:rFonts w:hint="eastAsia"/>
+        </w:rPr>
+        <w:t>数组</w:t>
+      </w:r>
+    </w:p>
+    <w:p>
+      <w:r>
+        <w:rPr>
+          <w:rFonts w:hint="eastAsia"/>
+        </w:rPr>
+        <w:t>Jascal</w:t>
+      </w:r>
+      <w:r>
+        <w:rPr>
+          <w:rFonts w:hint="eastAsia"/>
+        </w:rPr>
+        <w:t>支持多维数组、嵌套数组与动态数组</w:t>
+      </w:r>
+      <w:r>
+        <w:rPr>
+          <w:rFonts w:hint="eastAsia"/>
+        </w:rPr>
+        <w:t>。</w:t>
+      </w:r>
+    </w:p>
+    <w:p>
+      <w:r>
+        <w:rPr>
+          <w:rFonts w:hint="eastAsia"/>
+        </w:rPr>
+        <w:t>Jascal</w:t>
+      </w:r>
+      <w:r>
+        <w:rPr>
+          <w:rFonts w:hint="eastAsia"/>
+        </w:rPr>
+        <w:t>的多维数组在除第一维外其他维为静态时会被压缩为一维</w:t>
+      </w:r>
+      <w:r>
+        <w:rPr>
+          <w:rFonts w:hint="eastAsia"/>
+        </w:rPr>
+        <w:t>。</w:t>
+      </w:r>
+    </w:p>
+    <w:p>
+      <w:r>
+        <w:rPr>
+          <w:rFonts w:hint="eastAsia"/>
+        </w:rPr>
+        <w:t>Jascal</w:t>
+      </w:r>
+      <w:r>
+        <w:rPr>
+          <w:rFonts w:hint="eastAsia"/>
+        </w:rPr>
+        <w:t>的嵌套数组在内层数组为动态数组时、外层数组的各项的上下限可以不同，即允许</w:t>
+      </w:r>
+      <w:r>
+        <w:rPr>
+          <w:rFonts w:hint="eastAsia"/>
+        </w:rPr>
+        <w:t>int[..][</w:t>
+      </w:r>
+      <w:r>
+        <w:t>..] a</w:t>
+      </w:r>
+      <w:r>
+        <w:rPr>
+          <w:rFonts w:hint="eastAsia"/>
+        </w:rPr>
+        <w:t>; a[0]</w:t>
+      </w:r>
+      <w:r>
+        <w:rPr>
+          <w:rFonts w:hint="eastAsia"/>
+        </w:rPr>
+        <w:t>为</w:t>
+      </w:r>
+      <w:r>
+        <w:rPr>
+          <w:rFonts w:hint="eastAsia"/>
+        </w:rPr>
+        <w:t>int[1..2]</w:t>
+      </w:r>
+      <w:r>
+        <w:rPr>
+          <w:rFonts w:hint="eastAsia"/>
+        </w:rPr>
+        <w:t>且</w:t>
+      </w:r>
+      <w:r>
+        <w:rPr>
+          <w:rFonts w:hint="eastAsia"/>
+        </w:rPr>
+        <w:t>a[1]</w:t>
+      </w:r>
+      <w:r>
+        <w:rPr>
+          <w:rFonts w:hint="eastAsia"/>
+        </w:rPr>
+        <w:t>为</w:t>
+      </w:r>
+      <w:r>
+        <w:rPr>
+          <w:rFonts w:hint="eastAsia"/>
+        </w:rPr>
+        <w:t>int[3..5]</w:t>
+      </w:r>
+    </w:p>
+    <w:p>
+      <w:r>
+        <w:t>type_name</w:t>
+      </w:r>
+    </w:p>
+    <w:p>
+      <w:r>
+        <w:tab/>
+        <w:t>::=</w:t>
+      </w:r>
+      <w:r>
+        <w:rPr>
+          <w:rFonts w:hint="eastAsia"/>
+        </w:rPr>
+        <w:t xml:space="preserve"> </w:t>
+      </w:r>
+      <w:r>
+        <w:t>type_name array_definator</w:t>
+      </w:r>
+    </w:p>
+    <w:p>
+      <w:r>
+        <w:t>array_definator</w:t>
+      </w:r>
+    </w:p>
+    <w:p>
+      <w:pPr>
+        <w:rPr>
+          <w:rFonts w:hint="eastAsia"/>
+        </w:rPr>
+      </w:pPr>
+      <w:r>
+        <w:tab/>
+        <w:t xml:space="preserve">::= </w:t>
+      </w:r>
+      <w:r>
+        <w:t>"[" ( ( expression ".." ) | ( expression ".." expression ) ) { "," ( ( expression ".." ) | ( expression ".." expression ) ) } "]"</w:t>
+      </w:r>
+    </w:p>
+    <w:p>
+      <w:pPr>
+        <w:pStyle w:val="2"/>
+      </w:pPr>
+      <w:r>
+        <w:rPr>
+          <w:rFonts w:hint="eastAsia"/>
+        </w:rPr>
+        <w:t>元组</w:t>
+      </w:r>
+    </w:p>
+    <w:p>
+      <w:r>
+        <w:rPr>
+          <w:rFonts w:hint="eastAsia"/>
+        </w:rPr>
+        <w:t>Jascal</w:t>
+      </w:r>
+      <w:r>
+        <w:rPr>
+          <w:rFonts w:hint="eastAsia"/>
+        </w:rPr>
+        <w:t>支持元组类型。</w:t>
+      </w:r>
+    </w:p>
+    <w:p>
+      <w:r>
+        <w:rPr>
+          <w:rFonts w:hint="eastAsia"/>
+        </w:rPr>
+        <w:t>Jascal</w:t>
+      </w:r>
+      <w:r>
+        <w:rPr>
+          <w:rFonts w:hint="eastAsia"/>
+        </w:rPr>
+        <w:t>的元组类型将以结构体的形式在内存中存储。</w:t>
+      </w:r>
+    </w:p>
+    <w:p>
+      <w:pPr>
+        <w:rPr>
+          <w:rFonts w:hint="eastAsia"/>
+        </w:rPr>
+      </w:pPr>
+      <w:r>
+        <w:rPr>
+          <w:rFonts w:hint="eastAsia"/>
+        </w:rPr>
+        <w:t>type_name</w:t>
+      </w:r>
+    </w:p>
+    <w:p>
+      <w:pPr>
+        <w:ind w:firstLine="420"/>
+      </w:pPr>
+      <w:r>
+        <w:rPr>
+          <w:rFonts w:hint="eastAsia"/>
+        </w:rPr>
+        <w:t>::=</w:t>
+      </w:r>
+      <w:r>
+        <w:t xml:space="preserve"> "[[" type_name { "," type_name } "]]"</w:t>
+      </w:r>
+    </w:p>
+    <w:p>
+      <w:r>
+        <w:t>expression</w:t>
+      </w:r>
+    </w:p>
+    <w:p>
+      <w:pPr>
+        <w:rPr>
+          <w:rFonts w:hint="eastAsia"/>
+        </w:rPr>
+      </w:pPr>
+      <w:r>
+        <w:tab/>
+        <w:t>::= "[[" expression { "," expression } "]]"</w:t>
+      </w:r>
+    </w:p>
+    <w:p>
+      <w:pPr>
+        <w:pStyle w:val="2"/>
+      </w:pPr>
+      <w:r>
+        <w:rPr>
+          <w:rFonts w:hint="eastAsia"/>
+        </w:rPr>
+        <w:t>类型转换</w:t>
+      </w:r>
+    </w:p>
+    <w:p>
+      <w:r>
+        <w:rPr>
+          <w:rFonts w:hint="eastAsia"/>
+        </w:rPr>
+        <w:t>Jascal</w:t>
+      </w:r>
+      <w:r>
+        <w:rPr>
+          <w:rFonts w:hint="eastAsia"/>
+        </w:rPr>
+        <w:t>的低级类型可以向高级类型自动类型转换，如</w:t>
+      </w:r>
+      <w:r>
+        <w:rPr>
+          <w:rFonts w:hint="eastAsia"/>
+        </w:rPr>
+        <w:t>byte-&gt;short-&gt;int-&gt;float-&gt;double</w:t>
+      </w:r>
+      <w:r>
+        <w:rPr>
+          <w:rFonts w:hint="eastAsia"/>
+        </w:rPr>
+        <w:t>，子类</w:t>
+      </w:r>
+      <w:r>
+        <w:rPr>
+          <w:rFonts w:hint="eastAsia"/>
+        </w:rPr>
+        <w:t>-&gt;</w:t>
+      </w:r>
+      <w:r>
+        <w:rPr>
+          <w:rFonts w:hint="eastAsia"/>
+        </w:rPr>
+        <w:t>父类。</w:t>
+      </w:r>
+    </w:p>
+    <w:p>
+      <w:r>
+        <w:rPr>
+          <w:rFonts w:hint="eastAsia"/>
+        </w:rPr>
+        <w:t>Jascal</w:t>
+      </w:r>
+      <w:r>
+        <w:rPr>
+          <w:rFonts w:hint="eastAsia"/>
+        </w:rPr>
+        <w:t>的高级类型向低级类型转换时必须加强制类型转换</w:t>
+      </w:r>
+      <w:r>
+        <w:rPr>
+          <w:rFonts w:hint="eastAsia"/>
+        </w:rPr>
+        <w:t>。</w:t>
+      </w:r>
+    </w:p>
+    <w:p>
+      <w:pPr>
+        <w:rPr>
+          <w:rFonts w:hint="eastAsia"/>
+        </w:rPr>
+      </w:pPr>
+      <w:r>
+        <w:rPr>
+          <w:rFonts w:hint="eastAsia"/>
+        </w:rPr>
+        <w:t>Jascal</w:t>
+      </w:r>
+      <w:r>
+        <w:rPr>
+          <w:rFonts w:hint="eastAsia"/>
+        </w:rPr>
+        <w:t>的静态数组与动态数组不能相互转换</w:t>
+      </w:r>
+      <w:r>
+        <w:rPr>
+          <w:rFonts w:hint="eastAsia"/>
+        </w:rPr>
+        <w:t>，但静态数组可以与准静态数组相互转换</w:t>
+      </w:r>
+      <w:r>
+        <w:rPr>
+          <w:rFonts w:hint="eastAsia"/>
+        </w:rPr>
+        <w:t>，静态数组间也可以相互转换</w:t>
+      </w:r>
+      <w:r>
+        <w:rPr>
+          <w:rFonts w:hint="eastAsia"/>
+        </w:rPr>
+        <w:t>。</w:t>
+      </w:r>
+      <w:r>
+        <w:rPr>
+          <w:rFonts w:hint="eastAsia"/>
+        </w:rPr>
+        <w:t>数组转换的另一前提是数组除动态维度外其他维度的长度都对应相等。</w:t>
+      </w:r>
+    </w:p>
+    <w:p>
+      <w:pPr>
+        <w:rPr>
+          <w:rFonts w:hint="eastAsia"/>
+        </w:rPr>
+      </w:pPr>
+      <w:r>
+        <w:rPr>
+          <w:rFonts w:hint="eastAsia"/>
+        </w:rPr>
+        <w:t>expression</w:t>
+      </w:r>
+    </w:p>
+    <w:p>
+      <w:pPr>
+        <w:rPr>
+          <w:rFonts w:hint="eastAsia"/>
+        </w:rPr>
+      </w:pPr>
+      <w:r>
+        <w:tab/>
+        <w:t>::= type_name "(" expression ")"</w:t>
+      </w:r>
+    </w:p>
+    <w:p>
+      <w:pPr>
+        <w:pStyle w:val="1"/>
+        <w:ind w:left="426"/>
+      </w:pPr>
+      <w:r>
+        <w:lastRenderedPageBreak/>
         <w:t>运算与运算符</w:t>
       </w:r>
       <w:bookmarkEnd w:id="14"/>
@@ -5892,14 +7328,14 @@
       <w:pPr>
         <w:pStyle w:val="2"/>
       </w:pPr>
-      <w:bookmarkStart w:id="15" w:name="_Toc432882475"/>
+      <w:bookmarkStart w:id="16" w:name="_Toc432882475"/>
       <w:r>
         <w:rPr>
           <w:rFonts w:hint="eastAsia"/>
         </w:rPr>
         <w:t>算术运算</w:t>
       </w:r>
-      <w:bookmarkEnd w:id="15"/>
+      <w:bookmarkEnd w:id="16"/>
     </w:p>
     <w:p>
       <w:r>
@@ -6437,6 +7873,12 @@
             <w:pPr>
               <w:ind w:left="0"/>
             </w:pPr>
+            <w:r>
+              <w:rPr>
+                <w:rFonts w:hint="eastAsia"/>
+              </w:rPr>
+              <w:t>a++</w:t>
+            </w:r>
           </w:p>
         </w:tc>
         <w:tc>
@@ -6491,6 +7933,12 @@
             <w:pPr>
               <w:ind w:left="0"/>
             </w:pPr>
+            <w:r>
+              <w:rPr>
+                <w:rFonts w:hint="eastAsia"/>
+              </w:rPr>
+              <w:t>a--</w:t>
+            </w:r>
           </w:p>
         </w:tc>
         <w:tc>
@@ -6563,20 +8011,29 @@
       <w:r>
         <w:t>自增自减运算只能用于整数</w:t>
       </w:r>
+      <w:r>
+        <w:rPr>
+          <w:rFonts w:hint="eastAsia"/>
+        </w:rPr>
+        <w:t>，</w:t>
+      </w:r>
+      <w:r>
+        <w:t>返回改变前的变量值</w:t>
+      </w:r>
     </w:p>
     <w:p/>
     <w:p>
       <w:pPr>
         <w:pStyle w:val="2"/>
       </w:pPr>
-      <w:bookmarkStart w:id="16" w:name="_Toc432882476"/>
+      <w:bookmarkStart w:id="17" w:name="_Toc432882476"/>
       <w:r>
         <w:rPr>
           <w:rFonts w:hint="eastAsia"/>
         </w:rPr>
         <w:t>位运算</w:t>
       </w:r>
-      <w:bookmarkEnd w:id="16"/>
+      <w:bookmarkEnd w:id="17"/>
     </w:p>
     <w:p>
       <w:r>
@@ -7103,14 +8560,14 @@
       <w:pPr>
         <w:pStyle w:val="2"/>
       </w:pPr>
-      <w:bookmarkStart w:id="17" w:name="_Toc432882477"/>
+      <w:bookmarkStart w:id="18" w:name="_Toc432882477"/>
       <w:r>
         <w:rPr>
           <w:rFonts w:hint="eastAsia"/>
         </w:rPr>
         <w:t>比较运算</w:t>
       </w:r>
-      <w:bookmarkEnd w:id="17"/>
+      <w:bookmarkEnd w:id="18"/>
     </w:p>
     <w:p>
       <w:r>
@@ -7634,7 +9091,7 @@
       <w:pPr>
         <w:pStyle w:val="2"/>
       </w:pPr>
-      <w:bookmarkStart w:id="18" w:name="_Toc432882478"/>
+      <w:bookmarkStart w:id="19" w:name="_Toc432882478"/>
       <w:r>
         <w:rPr>
           <w:rFonts w:hint="eastAsia"/>
@@ -7642,7 +9099,7 @@
         <w:lastRenderedPageBreak/>
         <w:t>逻辑运算</w:t>
       </w:r>
-      <w:bookmarkEnd w:id="18"/>
+      <w:bookmarkEnd w:id="19"/>
     </w:p>
     <w:p>
       <w:r>
@@ -8016,14 +9473,14 @@
       <w:pPr>
         <w:pStyle w:val="2"/>
       </w:pPr>
-      <w:bookmarkStart w:id="19" w:name="_Toc432882479"/>
+      <w:bookmarkStart w:id="20" w:name="_Toc432882479"/>
       <w:r>
         <w:rPr>
           <w:rFonts w:hint="eastAsia"/>
         </w:rPr>
         <w:t>程序语义运算</w:t>
       </w:r>
-      <w:bookmarkEnd w:id="19"/>
+      <w:bookmarkEnd w:id="20"/>
     </w:p>
     <w:p>
       <w:r>
@@ -8226,20 +9683,100 @@
           </w:p>
         </w:tc>
       </w:tr>
+      <w:tr>
+        <w:tc>
+          <w:tcPr>
+            <w:tcW w:w="3969" w:type="dxa"/>
+          </w:tcPr>
+          <w:p>
+            <w:pPr>
+              <w:ind w:left="0"/>
+              <w:rPr>
+                <w:rFonts w:hint="eastAsia"/>
+              </w:rPr>
+            </w:pPr>
+            <w:r>
+              <w:rPr>
+                <w:rFonts w:hint="eastAsia"/>
+              </w:rPr>
+              <w:t>新建对象</w:t>
+            </w:r>
+          </w:p>
+        </w:tc>
+        <w:tc>
+          <w:tcPr>
+            <w:tcW w:w="3970" w:type="dxa"/>
+          </w:tcPr>
+          <w:p>
+            <w:pPr>
+              <w:ind w:left="0"/>
+              <w:rPr>
+                <w:rFonts w:hint="eastAsia"/>
+              </w:rPr>
+            </w:pPr>
+            <w:r>
+              <w:rPr>
+                <w:rFonts w:hint="eastAsia"/>
+              </w:rPr>
+              <w:t>new</w:t>
+            </w:r>
+          </w:p>
+        </w:tc>
+      </w:tr>
+      <w:tr>
+        <w:tc>
+          <w:tcPr>
+            <w:tcW w:w="3969" w:type="dxa"/>
+          </w:tcPr>
+          <w:p>
+            <w:pPr>
+              <w:ind w:left="0"/>
+              <w:rPr>
+                <w:rFonts w:hint="eastAsia"/>
+              </w:rPr>
+            </w:pPr>
+            <w:r>
+              <w:rPr>
+                <w:rFonts w:hint="eastAsia"/>
+              </w:rPr>
+              <w:t>删除对象</w:t>
+            </w:r>
+          </w:p>
+        </w:tc>
+        <w:tc>
+          <w:tcPr>
+            <w:tcW w:w="3970" w:type="dxa"/>
+          </w:tcPr>
+          <w:p>
+            <w:pPr>
+              <w:ind w:left="0"/>
+              <w:rPr>
+                <w:rFonts w:hint="eastAsia"/>
+              </w:rPr>
+            </w:pPr>
+            <w:r>
+              <w:rPr>
+                <w:rFonts w:hint="eastAsia"/>
+              </w:rPr>
+              <w:t>delete</w:t>
+            </w:r>
+          </w:p>
+        </w:tc>
+      </w:tr>
     </w:tbl>
     <w:p/>
     <w:p>
       <w:pPr>
         <w:pStyle w:val="2"/>
       </w:pPr>
-      <w:bookmarkStart w:id="20" w:name="_Toc432882480"/>
+      <w:bookmarkStart w:id="21" w:name="_Toc432882480"/>
       <w:r>
         <w:rPr>
           <w:rFonts w:hint="eastAsia"/>
         </w:rPr>
         <w:t>优先级与结合性</w:t>
       </w:r>
-      <w:bookmarkEnd w:id="20"/>
+      <w:bookmarkEnd w:id="21"/>
     </w:p>
     <w:p>
       <w:r>
@@ -8414,6 +9951,49 @@
           <w:p>
             <w:pPr>
               <w:ind w:left="0"/>
+              <w:rPr>
+                <w:rFonts w:hint="eastAsia"/>
+              </w:rPr>
+            </w:pPr>
+            <w:r>
+              <w:rPr>
+                <w:rFonts w:hint="eastAsia"/>
+              </w:rPr>
+              <w:t>new</w:t>
+            </w:r>
+            <w:r>
+              <w:rPr>
+                <w:rFonts w:hint="eastAsia"/>
+              </w:rPr>
+              <w:t>、</w:t>
+            </w:r>
+            <w:r>
+              <w:rPr>
+                <w:rFonts w:hint="eastAsia"/>
+              </w:rPr>
+              <w:t>delete</w:t>
+            </w:r>
+          </w:p>
+        </w:tc>
+      </w:tr>
+      <w:tr>
+        <w:tc>
+          <w:tcPr>
+            <w:tcW w:w="3918" w:type="dxa"/>
+          </w:tcPr>
+          <w:p>
+            <w:pPr>
+              <w:ind w:left="0"/>
+            </w:pPr>
+          </w:p>
+        </w:tc>
+        <w:tc>
+          <w:tcPr>
+            <w:tcW w:w="3964" w:type="dxa"/>
+          </w:tcPr>
+          <w:p>
+            <w:pPr>
+              <w:ind w:left="0"/>
             </w:pPr>
             <w:r>
               <w:rPr>
@@ -9323,14 +10903,14 @@
         <w:pStyle w:val="1"/>
         <w:ind w:left="426"/>
       </w:pPr>
-      <w:bookmarkStart w:id="21" w:name="_Toc432882481"/>
+      <w:bookmarkStart w:id="22" w:name="_Toc432882481"/>
       <w:r>
         <w:rPr>
           <w:rFonts w:hint="eastAsia"/>
         </w:rPr>
         <w:t>字面量</w:t>
       </w:r>
-      <w:bookmarkEnd w:id="21"/>
+      <w:bookmarkEnd w:id="22"/>
     </w:p>
     <w:p>
       <w:r>
@@ -9699,34 +11279,136 @@
         </w:rPr>
         <w:t>literal</w:t>
       </w:r>
-      <w:r>
-        <w:t xml:space="preserve"> ::= literal_int | literal_float | literal_double | literal_string | literal_bool</w:t>
-      </w:r>
-    </w:p>
-    <w:p>
-      <w:r>
-        <w:rPr>
-          <w:rFonts w:hint="eastAsia"/>
-        </w:rPr>
-        <w:t>literal</w:t>
-      </w:r>
-      <w:r>
-        <w:t>_int ::=</w:t>
+    </w:p>
+    <w:p>
+      <w:pPr>
+        <w:ind w:firstLine="420"/>
+      </w:pPr>
+      <w:r>
+        <w:t>::= literal_int | literal_float | literal_double | literal_string | literal_bool</w:t>
+      </w:r>
+    </w:p>
+    <w:p>
+      <w:r>
+        <w:t>literal_int</w:t>
       </w:r>
     </w:p>
     <w:p>
       <w:r>
         <w:tab/>
-        <w:t xml:space="preserve">[ "-" | "+" ] </w:t>
-      </w:r>
-      <w:r>
-        <w:t>( "0</w:t>
-      </w:r>
-      <w:r>
-        <w:t>..</w:t>
-      </w:r>
-      <w:r>
-        <w:t>9" { "0..9" } ) |</w:t>
+        <w:t>::=</w:t>
+      </w:r>
+    </w:p>
+    <w:p>
+      <w:r>
+        <w:tab/>
+        <w:t xml:space="preserve">  ( "+" | "-" ) ( "0-9" ) { "0-9" }</w:t>
+      </w:r>
+    </w:p>
+    <w:p>
+      <w:r>
+        <w:tab/>
+        <w:t>| "0"</w:t>
+      </w:r>
+    </w:p>
+    <w:p>
+      <w:r>
+        <w:tab/>
+        <w:t>| "1-9" { "0-9" }</w:t>
+      </w:r>
+    </w:p>
+    <w:p>
+      <w:r>
+        <w:tab/>
+        <w:t>| ( "0x" | "0X" ) "0-9a-fA-F" { "0-9a-fA-F" }</w:t>
+      </w:r>
+    </w:p>
+    <w:p>
+      <w:r>
+        <w:tab/>
+        <w:t>| "0,1" { "0,1" } "b"</w:t>
+      </w:r>
+    </w:p>
+    <w:p>
+      <w:r>
+        <w:t>literal_float</w:t>
+      </w:r>
+    </w:p>
+    <w:p>
+      <w:r>
+        <w:tab/>
+        <w:t>::=</w:t>
+      </w:r>
+    </w:p>
+    <w:p>
+      <w:r>
+        <w:tab/>
+        <w:t xml:space="preserve">  [ "+" | "-" ] "0" "." "0-9" { "0-9" } "f"</w:t>
+      </w:r>
+    </w:p>
+    <w:p>
+      <w:r>
+        <w:tab/>
+        <w:t>| [ "+" | "-" ] "." "0-9" { "0-9" } "f"</w:t>
+      </w:r>
+    </w:p>
+    <w:p>
+      <w:r>
+        <w:tab/>
+        <w:t>| [ "+" | "-" ] "1-9" { "0-9" } "." "0-9" { "0-9" } "f"</w:t>
+      </w:r>
+    </w:p>
+    <w:p>
+      <w:r>
+        <w:t>literal_double</w:t>
+      </w:r>
+    </w:p>
+    <w:p>
+      <w:r>
+        <w:tab/>
+        <w:t>::=</w:t>
+      </w:r>
+    </w:p>
+    <w:p>
+      <w:r>
+        <w:lastRenderedPageBreak/>
+        <w:tab/>
+        <w:t xml:space="preserve">  [ "+" | "-" ] "0" "." "0-9" { "0-9" }</w:t>
+      </w:r>
+    </w:p>
+    <w:p>
+      <w:r>
+        <w:tab/>
+        <w:t>| [ "+" | "-" ] "." "0-9" { "0-9" }</w:t>
+      </w:r>
+    </w:p>
+    <w:p>
+      <w:r>
+        <w:tab/>
+        <w:t>| [ "+" | "-" ] "1-9" { "0-9" } "." "0-9" { "0-9" }</w:t>
+      </w:r>
+      <w:r>
+        <w:t>literal_string</w:t>
+      </w:r>
+      <w:r>
+        <w:t xml:space="preserve"> </w:t>
+      </w:r>
+      <w:r>
+        <w:t>::= "\"" { character</w:t>
+      </w:r>
+      <w:r>
+        <w:rPr>
+          <w:rFonts w:hint="eastAsia"/>
+        </w:rPr>
+        <w:t xml:space="preserve"> }</w:t>
+      </w:r>
+      <w:r>
+        <w:t xml:space="preserve"> "\""</w:t>
+      </w:r>
+    </w:p>
+    <w:p>
+      <w:r>
+        <w:t>literal_bool</w:t>
       </w:r>
     </w:p>
     <w:p>
@@ -9734,204 +11416,7 @@
         <w:ind w:firstLine="420"/>
       </w:pPr>
       <w:r>
-        <w:t>( "0" | ( "1</w:t>
-      </w:r>
-      <w:r>
-        <w:t>..</w:t>
-      </w:r>
-      <w:r>
-        <w:t>9" { "0</w:t>
-      </w:r>
-      <w:r>
-        <w:t>..</w:t>
-      </w:r>
-      <w:r>
-        <w:t>9" } ) )</w:t>
-      </w:r>
-      <w:r>
-        <w:t xml:space="preserve"> |</w:t>
-      </w:r>
-    </w:p>
-    <w:p>
-      <w:r>
-        <w:tab/>
-        <w:t>( "0x" | "0X" ) ( "0..9,a..f,A..F" ) { "0..9,a..f,A..F" } |</w:t>
-      </w:r>
-    </w:p>
-    <w:p>
-      <w:r>
-        <w:tab/>
-        <w:t>"0,1" { "0,1" } "b"</w:t>
-      </w:r>
-    </w:p>
-    <w:p>
-      <w:r>
-        <w:t>literal_float ::=</w:t>
-      </w:r>
-    </w:p>
-    <w:p>
-      <w:r>
-        <w:tab/>
-        <w:t>[ "-" | "+"</w:t>
-      </w:r>
-      <w:r>
-        <w:t xml:space="preserve"> ] "0" "." "0..9" { "0..</w:t>
-      </w:r>
-      <w:r>
-        <w:t>9" } "f" |</w:t>
-      </w:r>
-    </w:p>
-    <w:p>
-      <w:r>
-        <w:tab/>
-        <w:t>[ "-" | "+" ] "." "0</w:t>
-      </w:r>
-      <w:r>
-        <w:t>..</w:t>
-      </w:r>
-      <w:r>
-        <w:t>9" { "0</w:t>
-      </w:r>
-      <w:r>
-        <w:t>..</w:t>
-      </w:r>
-      <w:r>
-        <w:t>9" } "f" |</w:t>
-      </w:r>
-    </w:p>
-    <w:p>
-      <w:r>
-        <w:tab/>
-        <w:t>[ "-" | "+" ] "1</w:t>
-      </w:r>
-      <w:r>
-        <w:t>..</w:t>
-      </w:r>
-      <w:r>
-        <w:t>9" { "0</w:t>
-      </w:r>
-      <w:r>
-        <w:t>..</w:t>
-      </w:r>
-      <w:r>
-        <w:t>9" } "." "0</w:t>
-      </w:r>
-      <w:r>
-        <w:t>..</w:t>
-      </w:r>
-      <w:r>
-        <w:t>9" { "0</w:t>
-      </w:r>
-      <w:r>
-        <w:t>..</w:t>
-      </w:r>
-      <w:r>
-        <w:t>9" } "f"</w:t>
-      </w:r>
-    </w:p>
-    <w:p>
-      <w:r>
-        <w:t>literal_double ::=</w:t>
-      </w:r>
-    </w:p>
-    <w:p>
-      <w:r>
-        <w:tab/>
-        <w:t>[ "-" | "+"</w:t>
-      </w:r>
-      <w:r>
-        <w:t xml:space="preserve"> ] "0" "." "0</w:t>
-      </w:r>
-      <w:r>
-        <w:t>..9" { "0..</w:t>
-      </w:r>
-      <w:r>
-        <w:t>9" }</w:t>
-      </w:r>
-      <w:r>
-        <w:t xml:space="preserve"> |</w:t>
-      </w:r>
-    </w:p>
-    <w:p>
-      <w:r>
-        <w:tab/>
-        <w:t>[ "-" | "+"</w:t>
-      </w:r>
-      <w:r>
-        <w:t xml:space="preserve"> ] "." "0</w:t>
-      </w:r>
-      <w:r>
-        <w:t>..</w:t>
-      </w:r>
-      <w:r>
-        <w:t>9" { "0</w:t>
-      </w:r>
-      <w:r>
-        <w:t>..</w:t>
-      </w:r>
-      <w:r>
-        <w:t xml:space="preserve">9" } </w:t>
-      </w:r>
-      <w:r>
-        <w:t>|</w:t>
-      </w:r>
-    </w:p>
-    <w:p>
-      <w:r>
-        <w:tab/>
-        <w:t>[ "-" | "+" ] "1</w:t>
-      </w:r>
-      <w:r>
-        <w:t>..</w:t>
-      </w:r>
-      <w:r>
-        <w:t>9" {</w:t>
-      </w:r>
-      <w:r>
-        <w:t xml:space="preserve"> "0</w:t>
-      </w:r>
-      <w:r>
-        <w:t>..</w:t>
-      </w:r>
-      <w:r>
-        <w:t>9" } "." "0</w:t>
-      </w:r>
-      <w:r>
-        <w:t>..</w:t>
-      </w:r>
-      <w:r>
-        <w:t>9" { "0</w:t>
-      </w:r>
-      <w:r>
-        <w:t>..</w:t>
-      </w:r>
-      <w:r>
-        <w:t>9" }</w:t>
-      </w:r>
-    </w:p>
-    <w:p>
-      <w:r>
-        <w:t>literal_string</w:t>
-      </w:r>
-      <w:r>
-        <w:t xml:space="preserve"> </w:t>
-      </w:r>
-      <w:r>
-        <w:t>::= "\"" { character</w:t>
-      </w:r>
-      <w:r>
-        <w:rPr>
-          <w:rFonts w:hint="eastAsia"/>
-        </w:rPr>
-        <w:t xml:space="preserve"> }</w:t>
-      </w:r>
-      <w:r>
-        <w:t xml:space="preserve"> "\""</w:t>
-      </w:r>
-    </w:p>
-    <w:p>
-      <w:r>
-        <w:t>literal_bool ::= "true" | "false"</w:t>
+        <w:t>::= "true" | "false"</w:t>
       </w:r>
     </w:p>
     <w:p>
@@ -9939,15 +11424,14 @@
         <w:pStyle w:val="1"/>
         <w:ind w:left="426"/>
       </w:pPr>
-      <w:bookmarkStart w:id="22" w:name="_Toc432882482"/>
-      <w:r>
-        <w:rPr>
-          <w:rFonts w:hint="eastAsia"/>
-        </w:rPr>
-        <w:lastRenderedPageBreak/>
+      <w:bookmarkStart w:id="23" w:name="_Toc432882482"/>
+      <w:r>
+        <w:rPr>
+          <w:rFonts w:hint="eastAsia"/>
+        </w:rPr>
         <w:t>表达式</w:t>
       </w:r>
-      <w:bookmarkEnd w:id="22"/>
+      <w:bookmarkEnd w:id="23"/>
     </w:p>
     <w:p>
       <w:r>
@@ -10127,6 +11611,11 @@
       </w:r>
     </w:p>
     <w:p>
+      <w:pPr>
+        <w:rPr>
+          <w:rFonts w:hint="eastAsia"/>
+        </w:rPr>
+      </w:pPr>
       <w:r>
         <w:tab/>
         <w:t>| literal</w:t>
@@ -10135,7 +11624,206 @@
     <w:p>
       <w:r>
         <w:tab/>
-        <w:t>| "new" class_name "(" [ expression { "," expression } ] ")"</w:t>
+        <w:t>| expression array_accessor</w:t>
+      </w:r>
+    </w:p>
+    <w:p>
+      <w:r>
+        <w:tab/>
+        <w:t>| "[[" expression { "," expression } "]]"</w:t>
+      </w:r>
+    </w:p>
+    <w:p>
+      <w:r>
+        <w:tab/>
+        <w:t>| type_name "(" expression ")"</w:t>
+      </w:r>
+    </w:p>
+    <w:p>
+      <w:r>
+        <w:t>array_accessor</w:t>
+      </w:r>
+    </w:p>
+    <w:p>
+      <w:r>
+        <w:lastRenderedPageBreak/>
+        <w:tab/>
+        <w:t>::= "[" expression { "," expression } "]"</w:t>
+      </w:r>
+    </w:p>
+    <w:p>
+      <w:pPr>
+        <w:pStyle w:val="2"/>
+      </w:pPr>
+      <w:r>
+        <w:t>函数调用</w:t>
+      </w:r>
+    </w:p>
+    <w:p>
+      <w:r>
+        <w:t>函数调用</w:t>
+      </w:r>
+      <w:r>
+        <w:t>表达式</w:t>
+      </w:r>
+      <w:r>
+        <w:t>用来</w:t>
+      </w:r>
+      <w:r>
+        <w:t>表示</w:t>
+      </w:r>
+      <w:r>
+        <w:t>函数</w:t>
+      </w:r>
+      <w:r>
+        <w:t>调用及其返回值</w:t>
+      </w:r>
+      <w:r>
+        <w:rPr>
+          <w:rFonts w:hint="eastAsia"/>
+        </w:rPr>
+        <w:t>。</w:t>
+      </w:r>
+    </w:p>
+    <w:p>
+      <w:r>
+        <w:t>函数调用必须指明被调用的对象</w:t>
+      </w:r>
+      <w:r>
+        <w:rPr>
+          <w:rFonts w:hint="eastAsia"/>
+        </w:rPr>
+        <w:t>、</w:t>
+      </w:r>
+      <w:r>
+        <w:t>否则默认以</w:t>
+      </w:r>
+      <w:r>
+        <w:rPr>
+          <w:rFonts w:hint="eastAsia"/>
+        </w:rPr>
+        <w:t>this</w:t>
+      </w:r>
+      <w:r>
+        <w:rPr>
+          <w:rFonts w:hint="eastAsia"/>
+        </w:rPr>
+        <w:t>为对象进行函数调用。</w:t>
+      </w:r>
+    </w:p>
+    <w:p>
+      <w:pPr>
+        <w:rPr>
+          <w:rFonts w:hint="eastAsia"/>
+        </w:rPr>
+      </w:pPr>
+      <w:r>
+        <w:t>或者可以指定一个类的静态成员函数为调用目标</w:t>
+      </w:r>
+      <w:r>
+        <w:rPr>
+          <w:rFonts w:hint="eastAsia"/>
+        </w:rPr>
+        <w:t>。</w:t>
+      </w:r>
+    </w:p>
+    <w:p>
+      <w:r>
+        <w:t>function_call</w:t>
+      </w:r>
+    </w:p>
+    <w:p>
+      <w:r>
+        <w:tab/>
+        <w:t>::=</w:t>
+      </w:r>
+    </w:p>
+    <w:p>
+      <w:r>
+        <w:tab/>
+        <w:t xml:space="preserve">  identifier "(" [ expression { "," expression } ] ")"</w:t>
+      </w:r>
+    </w:p>
+    <w:p>
+      <w:r>
+        <w:tab/>
+        <w:t>| expression "." identifier "(" [ expression { "," expression } ] ")"</w:t>
+      </w:r>
+    </w:p>
+    <w:p>
+      <w:pPr>
+        <w:rPr>
+          <w:rFonts w:hint="eastAsia"/>
+        </w:rPr>
+      </w:pPr>
+      <w:r>
+        <w:tab/>
+        <w:t>| class_name "::" identifier "(" [ expression { "," expression } ] ")"</w:t>
+      </w:r>
+    </w:p>
+    <w:p>
+      <w:pPr>
+        <w:pStyle w:val="2"/>
+      </w:pPr>
+      <w:r>
+        <w:t>新建对象与删除对象</w:t>
+      </w:r>
+    </w:p>
+    <w:p>
+      <w:r>
+        <w:t>新建对象表达式用于新建对象</w:t>
+      </w:r>
+      <w:r>
+        <w:rPr>
+          <w:rFonts w:hint="eastAsia"/>
+        </w:rPr>
+        <w:t>或数组，表达式的值为新建出来的对象或数组。</w:t>
+      </w:r>
+    </w:p>
+    <w:p>
+      <w:pPr>
+        <w:rPr>
+          <w:rFonts w:hint="eastAsia"/>
+        </w:rPr>
+      </w:pPr>
+      <w:r>
+        <w:t>删除对象表达式用于删除对象或数组</w:t>
+      </w:r>
+      <w:r>
+        <w:rPr>
+          <w:rFonts w:hint="eastAsia"/>
+        </w:rPr>
+        <w:t>，</w:t>
+      </w:r>
+      <w:r>
+        <w:t>表达式的值为空</w:t>
+      </w:r>
+      <w:r>
+        <w:rPr>
+          <w:rFonts w:hint="eastAsia"/>
+        </w:rPr>
+        <w:t>。</w:t>
+      </w:r>
+    </w:p>
+    <w:p>
+      <w:r>
+        <w:t>expression</w:t>
+      </w:r>
+    </w:p>
+    <w:p>
+      <w:pPr>
+        <w:ind w:firstLine="420"/>
+      </w:pPr>
+      <w:r>
+        <w:t>::=</w:t>
+      </w:r>
+    </w:p>
+    <w:p>
+      <w:pPr>
+        <w:ind w:firstLine="420"/>
+      </w:pPr>
+      <w:r>
+        <w:t xml:space="preserve"> "new" class_name "(" [ expression { "," expression } ] ")"</w:t>
       </w:r>
     </w:p>
     <w:p>
@@ -10151,15 +11839,85 @@
       </w:r>
     </w:p>
     <w:p>
-      <w:r>
-        <w:tab/>
-        <w:t>| expression array_accessor</w:t>
-      </w:r>
-    </w:p>
-    <w:p>
-      <w:r>
-        <w:tab/>
-        <w:t>| "[[" expression { "," expression } "]]"</w:t>
+      <w:pPr>
+        <w:pStyle w:val="2"/>
+      </w:pPr>
+      <w:r>
+        <w:rPr>
+          <w:rFonts w:hint="eastAsia"/>
+        </w:rPr>
+        <w:t>赋值</w:t>
+      </w:r>
+    </w:p>
+    <w:p>
+      <w:r>
+        <w:t>赋值表达式将</w:t>
+      </w:r>
+      <w:r>
+        <w:rPr>
+          <w:rFonts w:hint="eastAsia"/>
+        </w:rPr>
+        <w:t>=</w:t>
+      </w:r>
+      <w:r>
+        <w:rPr>
+          <w:rFonts w:hint="eastAsia"/>
+        </w:rPr>
+        <w:t>关键字右边的值赋给左边的变量或元组，赋值前会静态检查赋值的类型是否兼容。</w:t>
+      </w:r>
+    </w:p>
+    <w:p>
+      <w:r>
+        <w:t>向元组的赋值支持自动解包</w:t>
+      </w:r>
+      <w:r>
+        <w:rPr>
+          <w:rFonts w:hint="eastAsia"/>
+        </w:rPr>
+        <w:t>，</w:t>
+      </w:r>
+      <w:r>
+        <w:t>即</w:t>
+      </w:r>
+      <w:r>
+        <w:rPr>
+          <w:rFonts w:hint="eastAsia"/>
+        </w:rPr>
+        <w:t>[[x,y]] = [[1,2]]</w:t>
+      </w:r>
+      <w:r>
+        <w:t>;</w:t>
+      </w:r>
+      <w:r>
+        <w:rPr>
+          <w:rFonts w:hint="eastAsia"/>
+        </w:rPr>
+        <w:t>等价于</w:t>
+      </w:r>
+      <w:r>
+        <w:rPr>
+          <w:rFonts w:hint="eastAsia"/>
+        </w:rPr>
+        <w:t>x=1;</w:t>
+      </w:r>
+      <w:r>
+        <w:t>y=2;</w:t>
+      </w:r>
+    </w:p>
+    <w:p>
+      <w:pPr>
+        <w:rPr>
+          <w:rFonts w:hint="eastAsia"/>
+        </w:rPr>
+      </w:pPr>
+      <w:r>
+        <w:t>赋值表达式的值即</w:t>
+      </w:r>
+      <w:r>
+        <w:t>=</w:t>
+      </w:r>
+      <w:r>
+        <w:t>关键字右边的表达式的值</w:t>
       </w:r>
     </w:p>
     <w:p>
@@ -10167,14 +11925,14 @@
         <w:pStyle w:val="1"/>
         <w:ind w:left="426"/>
       </w:pPr>
-      <w:bookmarkStart w:id="23" w:name="_Toc432882483"/>
+      <w:bookmarkStart w:id="24" w:name="_Toc432882483"/>
       <w:r>
         <w:rPr>
           <w:rFonts w:hint="eastAsia"/>
         </w:rPr>
         <w:t>语句</w:t>
       </w:r>
-      <w:bookmarkEnd w:id="23"/>
+      <w:bookmarkEnd w:id="24"/>
     </w:p>
     <w:p>
       <w:r>
@@ -10206,14 +11964,14 @@
       <w:pPr>
         <w:pStyle w:val="2"/>
       </w:pPr>
-      <w:bookmarkStart w:id="24" w:name="_Toc432882484"/>
+      <w:bookmarkStart w:id="25" w:name="_Toc432882484"/>
       <w:r>
         <w:rPr>
           <w:rFonts w:hint="eastAsia"/>
         </w:rPr>
         <w:t>表达式语句</w:t>
       </w:r>
-      <w:bookmarkEnd w:id="24"/>
+      <w:bookmarkEnd w:id="25"/>
     </w:p>
     <w:p>
       <w:r>
@@ -10237,17 +11995,40 @@
     </w:p>
     <w:p>
       <w:pPr>
+        <w:rPr>
+          <w:rFonts w:hint="eastAsia"/>
+        </w:rPr>
+      </w:pPr>
+      <w:r>
+        <w:rPr>
+          <w:rFonts w:hint="eastAsia"/>
+        </w:rPr>
+        <w:t>statement</w:t>
+      </w:r>
+    </w:p>
+    <w:p>
+      <w:pPr>
+        <w:rPr>
+          <w:rFonts w:hint="eastAsia"/>
+        </w:rPr>
+      </w:pPr>
+      <w:r>
+        <w:tab/>
+        <w:t>::= expression</w:t>
+      </w:r>
+    </w:p>
+    <w:p>
+      <w:pPr>
         <w:pStyle w:val="2"/>
       </w:pPr>
-      <w:bookmarkStart w:id="25" w:name="_Toc432882485"/>
-      <w:r>
-        <w:rPr>
-          <w:rFonts w:hint="eastAsia"/>
-        </w:rPr>
-        <w:lastRenderedPageBreak/>
+      <w:bookmarkStart w:id="26" w:name="_Toc432882485"/>
+      <w:r>
+        <w:rPr>
+          <w:rFonts w:hint="eastAsia"/>
+        </w:rPr>
         <w:t>控制流语句</w:t>
       </w:r>
-      <w:bookmarkEnd w:id="25"/>
+      <w:bookmarkEnd w:id="26"/>
     </w:p>
     <w:p>
       <w:r>
@@ -10274,164 +12055,15 @@
     </w:p>
     <w:p>
       <w:pPr>
-        <w:pStyle w:val="3"/>
-      </w:pPr>
-      <w:bookmarkStart w:id="26" w:name="_Toc432882486"/>
-      <w:r>
-        <w:t>if</w:t>
-      </w:r>
-      <w:r>
-        <w:t>语句</w:t>
-      </w:r>
-      <w:bookmarkEnd w:id="26"/>
-    </w:p>
-    <w:p>
-      <w:r>
-        <w:rPr>
-          <w:rFonts w:hint="eastAsia"/>
-        </w:rPr>
-        <w:t>if</w:t>
-      </w:r>
-      <w:r>
-        <w:rPr>
-          <w:rFonts w:hint="eastAsia"/>
-        </w:rPr>
-        <w:t>语句用于实现分支，由</w:t>
-      </w:r>
-      <w:r>
-        <w:rPr>
-          <w:rFonts w:hint="eastAsia"/>
-        </w:rPr>
-        <w:t>if</w:t>
-      </w:r>
-      <w:r>
-        <w:rPr>
-          <w:rFonts w:hint="eastAsia"/>
-        </w:rPr>
-        <w:t>关键字，</w:t>
-      </w:r>
-      <w:r>
-        <w:rPr>
-          <w:rFonts w:hint="eastAsia"/>
-        </w:rPr>
-        <w:t>(</w:t>
-      </w:r>
-      <w:r>
-        <w:rPr>
-          <w:rFonts w:hint="eastAsia"/>
-        </w:rPr>
-        <w:t>关键字，</w:t>
-      </w:r>
-      <w:r>
-        <w:rPr>
-          <w:rFonts w:hint="eastAsia"/>
-        </w:rPr>
-        <w:t>分支条件表达式，</w:t>
-      </w:r>
-      <w:r>
-        <w:rPr>
-          <w:rFonts w:hint="eastAsia"/>
-        </w:rPr>
-        <w:t>)</w:t>
-      </w:r>
-      <w:r>
-        <w:rPr>
-          <w:rFonts w:hint="eastAsia"/>
-        </w:rPr>
-        <w:t>关键字，</w:t>
-      </w:r>
-      <w:r>
-        <w:rPr>
-          <w:rFonts w:hint="eastAsia"/>
-        </w:rPr>
-        <w:t>then</w:t>
-      </w:r>
-      <w:r>
-        <w:rPr>
-          <w:rFonts w:hint="eastAsia"/>
-        </w:rPr>
-        <w:t>关键字，条件成立时执行的语句及可选的</w:t>
-      </w:r>
-      <w:r>
-        <w:rPr>
-          <w:rFonts w:hint="eastAsia"/>
-        </w:rPr>
-        <w:t>else</w:t>
-      </w:r>
-      <w:r>
-        <w:rPr>
-          <w:rFonts w:hint="eastAsia"/>
-        </w:rPr>
-        <w:t>关键字和条件不成立时执行的语句组成。</w:t>
-      </w:r>
-    </w:p>
-    <w:p>
-      <w:r>
-        <w:rPr>
-          <w:rFonts w:hint="eastAsia"/>
-        </w:rPr>
-        <w:t>if</w:t>
-      </w:r>
-      <w:r>
-        <w:rPr>
-          <w:rFonts w:hint="eastAsia"/>
-        </w:rPr>
-        <w:t>语句要求分支条件必须为类型为</w:t>
-      </w:r>
-      <w:r>
-        <w:rPr>
-          <w:rFonts w:hint="eastAsia"/>
-        </w:rPr>
-        <w:t>bool</w:t>
-      </w:r>
-      <w:r>
-        <w:rPr>
-          <w:rFonts w:hint="eastAsia"/>
-        </w:rPr>
-        <w:t>的表达式。</w:t>
-      </w:r>
-    </w:p>
-    <w:p>
-      <w:r>
-        <w:rPr>
-          <w:rFonts w:hint="eastAsia"/>
-        </w:rPr>
-        <w:t>if</w:t>
-      </w:r>
-      <w:r>
-        <w:rPr>
-          <w:rFonts w:hint="eastAsia"/>
-        </w:rPr>
-        <w:t>语句首先将分支条件表达式求值，依据条件成立与否跳转到条件成立语句或条件不成立语句，如果条件不成立且未指定条件不成立语句，则直接跳转到</w:t>
-      </w:r>
-      <w:r>
-        <w:rPr>
-          <w:rFonts w:hint="eastAsia"/>
-        </w:rPr>
-        <w:t>if</w:t>
-      </w:r>
-      <w:r>
-        <w:rPr>
-          <w:rFonts w:hint="eastAsia"/>
-        </w:rPr>
-        <w:t>语句的下一条语句。条件成立语句或条件不成立语句执行结束后总会跳到</w:t>
-      </w:r>
-      <w:r>
-        <w:rPr>
-          <w:rFonts w:hint="eastAsia"/>
-        </w:rPr>
-        <w:t>if</w:t>
-      </w:r>
-      <w:r>
-        <w:rPr>
-          <w:rFonts w:hint="eastAsia"/>
-        </w:rPr>
-        <w:t>语句的下一条语句。</w:t>
-      </w:r>
-    </w:p>
-    <w:p>
-      <w:r>
-        <w:t>if_statement</w:t>
+        <w:rPr>
+          <w:rFonts w:hint="eastAsia"/>
+        </w:rPr>
+      </w:pPr>
+      <w:r>
+        <w:rPr>
+          <w:rFonts w:hint="eastAsia"/>
+        </w:rPr>
+        <w:t>statement</w:t>
       </w:r>
     </w:p>
     <w:p>
@@ -10439,14 +12071,206 @@
         <w:tab/>
         <w:t>::=</w:t>
       </w:r>
+    </w:p>
+    <w:p>
+      <w:pPr>
+        <w:ind w:left="840" w:firstLineChars="100" w:firstLine="220"/>
+      </w:pPr>
+      <w:r>
+        <w:t>if_statement</w:t>
+      </w:r>
+    </w:p>
+    <w:p>
       <w:r>
         <w:tab/>
+        <w:t>| while_statement</w:t>
       </w:r>
     </w:p>
     <w:p>
       <w:r>
         <w:tab/>
-        <w:t xml:space="preserve">  "if" "(" expression ")" "then" statement</w:t>
+        <w:t>| for_statement</w:t>
+      </w:r>
+    </w:p>
+    <w:p>
+      <w:r>
+        <w:lastRenderedPageBreak/>
+        <w:tab/>
+        <w:t>| repeat_statement</w:t>
+      </w:r>
+    </w:p>
+    <w:p>
+      <w:r>
+        <w:tab/>
+        <w:t>| case_statement</w:t>
+      </w:r>
+    </w:p>
+    <w:p>
+      <w:r>
+        <w:tab/>
+        <w:t>| break_statement</w:t>
+      </w:r>
+    </w:p>
+    <w:p>
+      <w:r>
+        <w:tab/>
+        <w:t>| continue_statement</w:t>
+      </w:r>
+    </w:p>
+    <w:p>
+      <w:r>
+        <w:tab/>
+        <w:t>| return_statement</w:t>
+      </w:r>
+    </w:p>
+    <w:p>
+      <w:pPr>
+        <w:rPr>
+          <w:rFonts w:hint="eastAsia"/>
+        </w:rPr>
+      </w:pPr>
+      <w:r>
+        <w:tab/>
+        <w:t>| function_call</w:t>
+      </w:r>
+    </w:p>
+    <w:p>
+      <w:pPr>
+        <w:pStyle w:val="3"/>
+      </w:pPr>
+      <w:bookmarkStart w:id="27" w:name="_Toc432882486"/>
+      <w:r>
+        <w:t>if</w:t>
+      </w:r>
+      <w:r>
+        <w:t>语句</w:t>
+      </w:r>
+      <w:bookmarkEnd w:id="27"/>
+    </w:p>
+    <w:p>
+      <w:r>
+        <w:rPr>
+          <w:rFonts w:hint="eastAsia"/>
+        </w:rPr>
+        <w:t>if</w:t>
+      </w:r>
+      <w:r>
+        <w:rPr>
+          <w:rFonts w:hint="eastAsia"/>
+        </w:rPr>
+        <w:t>语句用于实现分支，由</w:t>
+      </w:r>
+      <w:r>
+        <w:rPr>
+          <w:rFonts w:hint="eastAsia"/>
+        </w:rPr>
+        <w:t>if</w:t>
+      </w:r>
+      <w:r>
+        <w:rPr>
+          <w:rFonts w:hint="eastAsia"/>
+        </w:rPr>
+        <w:t>关键字，</w:t>
+      </w:r>
+      <w:r>
+        <w:rPr>
+          <w:rFonts w:hint="eastAsia"/>
+        </w:rPr>
+        <w:t>分支条件表达式，</w:t>
+      </w:r>
+      <w:r>
+        <w:rPr>
+          <w:rFonts w:hint="eastAsia"/>
+        </w:rPr>
+        <w:t>then</w:t>
+      </w:r>
+      <w:r>
+        <w:rPr>
+          <w:rFonts w:hint="eastAsia"/>
+        </w:rPr>
+        <w:t>关键字，条件成立时执行的语句及可选的</w:t>
+      </w:r>
+      <w:r>
+        <w:rPr>
+          <w:rFonts w:hint="eastAsia"/>
+        </w:rPr>
+        <w:t>else</w:t>
+      </w:r>
+      <w:r>
+        <w:rPr>
+          <w:rFonts w:hint="eastAsia"/>
+        </w:rPr>
+        <w:t>关键字和条件不成立时执行的语句组成。</w:t>
+      </w:r>
+    </w:p>
+    <w:p>
+      <w:r>
+        <w:rPr>
+          <w:rFonts w:hint="eastAsia"/>
+        </w:rPr>
+        <w:t>if</w:t>
+      </w:r>
+      <w:r>
+        <w:rPr>
+          <w:rFonts w:hint="eastAsia"/>
+        </w:rPr>
+        <w:t>语句要求分支条件必须为类型为</w:t>
+      </w:r>
+      <w:r>
+        <w:rPr>
+          <w:rFonts w:hint="eastAsia"/>
+        </w:rPr>
+        <w:t>bool</w:t>
+      </w:r>
+      <w:r>
+        <w:rPr>
+          <w:rFonts w:hint="eastAsia"/>
+        </w:rPr>
+        <w:t>的表达式。</w:t>
+      </w:r>
+    </w:p>
+    <w:p>
+      <w:r>
+        <w:rPr>
+          <w:rFonts w:hint="eastAsia"/>
+        </w:rPr>
+        <w:t>if</w:t>
+      </w:r>
+      <w:r>
+        <w:rPr>
+          <w:rFonts w:hint="eastAsia"/>
+        </w:rPr>
+        <w:t>语句首先将分支条件表达式求值，依据条件成立与否跳转到条件成立语句或条件不成立语句，如果条件不成立且未指定条件不成立语句，则直接跳转到</w:t>
+      </w:r>
+      <w:r>
+        <w:rPr>
+          <w:rFonts w:hint="eastAsia"/>
+        </w:rPr>
+        <w:t>if</w:t>
+      </w:r>
+      <w:r>
+        <w:rPr>
+          <w:rFonts w:hint="eastAsia"/>
+        </w:rPr>
+        <w:t>语句的下一条语句。条件成立语句或条件不成立语句执行结束后总会跳到</w:t>
+      </w:r>
+      <w:r>
+        <w:rPr>
+          <w:rFonts w:hint="eastAsia"/>
+        </w:rPr>
+        <w:t>if</w:t>
+      </w:r>
+      <w:r>
+        <w:rPr>
+          <w:rFonts w:hint="eastAsia"/>
+        </w:rPr>
+        <w:t>语句的下一条语句。</w:t>
+      </w:r>
+    </w:p>
+    <w:p>
+      <w:bookmarkStart w:id="28" w:name="_Toc432882487"/>
+      <w:r>
+        <w:t>if_statement</w:t>
       </w:r>
     </w:p>
     <w:p>
@@ -10460,14 +12284,19 @@
       </w:pPr>
       <w:r>
         <w:tab/>
-        <w:t>| "if" "(" expression ")" "then" statement "else" statement</w:t>
+        <w:t>::=</w:t>
+      </w:r>
+      <w:r>
+        <w:t xml:space="preserve"> </w:t>
+      </w:r>
+      <w:r>
+        <w:t>"if" expression "then" statement [ "else" statement ]</w:t>
       </w:r>
     </w:p>
     <w:p>
       <w:pPr>
         <w:pStyle w:val="3"/>
       </w:pPr>
-      <w:bookmarkStart w:id="27" w:name="_Toc432882487"/>
       <w:r>
         <w:rPr>
           <w:rFonts w:hint="eastAsia"/>
@@ -10480,7 +12309,7 @@
         </w:rPr>
         <w:t>语句</w:t>
       </w:r>
-      <w:bookmarkEnd w:id="27"/>
+      <w:bookmarkEnd w:id="28"/>
     </w:p>
     <w:p>
       <w:r>
@@ -10629,7 +12458,7 @@
       <w:pPr>
         <w:pStyle w:val="3"/>
       </w:pPr>
-      <w:bookmarkStart w:id="28" w:name="_Toc432882488"/>
+      <w:bookmarkStart w:id="29" w:name="_Toc432882488"/>
       <w:r>
         <w:rPr>
           <w:rFonts w:hint="eastAsia"/>
@@ -10642,7 +12471,7 @@
         </w:rPr>
         <w:t>语句</w:t>
       </w:r>
-      <w:bookmarkEnd w:id="28"/>
+      <w:bookmarkEnd w:id="29"/>
     </w:p>
     <w:p>
       <w:r>
@@ -10918,6 +12747,7 @@
         <w:rPr>
           <w:rFonts w:hint="eastAsia"/>
         </w:rPr>
+        <w:lastRenderedPageBreak/>
         <w:t>在循环体语句中可以使用</w:t>
       </w:r>
       <w:r>
@@ -10952,33 +12782,29 @@
       </w:r>
     </w:p>
     <w:p>
-      <w:pPr>
-        <w:ind w:left="0" w:firstLine="420"/>
-      </w:pPr>
-      <w:r>
-        <w:lastRenderedPageBreak/>
+      <w:bookmarkStart w:id="30" w:name="_Toc432882489"/>
+      <w:r>
         <w:t>for_statement</w:t>
       </w:r>
     </w:p>
     <w:p>
       <w:pPr>
-        <w:ind w:left="0"/>
+        <w:rPr>
+          <w:rFonts w:asciiTheme="majorHAnsi" w:eastAsiaTheme="majorEastAsia" w:hAnsiTheme="majorHAnsi" w:cstheme="majorBidi"/>
+          <w:b/>
+          <w:bCs/>
+          <w:color w:val="5B9BD5" w:themeColor="accent1"/>
+        </w:rPr>
       </w:pPr>
       <w:r>
         <w:tab/>
-      </w:r>
-      <w:r>
-        <w:tab/>
-      </w:r>
-      <w:r>
-        <w:t>::= "for" "(" [ variable_defination | expression ] ";" [ expression ] ";" [ expression ] ")" "do" statement</w:t>
+        <w:t>::= "for" "(" [ "var" variable_defination | expression ] ";" [ expression ] ";" [ expression ] ")" "do" statement</w:t>
       </w:r>
     </w:p>
     <w:p>
       <w:pPr>
         <w:pStyle w:val="3"/>
       </w:pPr>
-      <w:bookmarkStart w:id="29" w:name="_Toc432882489"/>
       <w:r>
         <w:rPr>
           <w:rFonts w:hint="eastAsia"/>
@@ -10991,7 +12817,7 @@
         </w:rPr>
         <w:t>语句</w:t>
       </w:r>
-      <w:bookmarkEnd w:id="29"/>
+      <w:bookmarkEnd w:id="30"/>
     </w:p>
     <w:p>
       <w:r>
@@ -11108,7 +12934,7 @@
       <w:pPr>
         <w:pStyle w:val="3"/>
       </w:pPr>
-      <w:bookmarkStart w:id="30" w:name="_Toc432882490"/>
+      <w:bookmarkStart w:id="31" w:name="_Toc432882490"/>
       <w:r>
         <w:rPr>
           <w:rFonts w:hint="eastAsia"/>
@@ -11121,7 +12947,7 @@
         </w:rPr>
         <w:t>语句</w:t>
       </w:r>
-      <w:bookmarkEnd w:id="30"/>
+      <w:bookmarkEnd w:id="31"/>
     </w:p>
     <w:p>
       <w:r>
@@ -11242,6 +13068,37 @@
           <w:rFonts w:hint="eastAsia"/>
         </w:rPr>
         <w:t>关键字</w:t>
+      </w:r>
+      <w:r>
+        <w:rPr>
+          <w:rFonts w:hint="eastAsia"/>
+        </w:rPr>
+        <w:t>。</w:t>
+      </w:r>
+    </w:p>
+    <w:p>
+      <w:pPr>
+        <w:rPr>
+          <w:rFonts w:hint="eastAsia"/>
+        </w:rPr>
+      </w:pPr>
+      <w:r>
+        <w:rPr>
+          <w:rFonts w:hint="eastAsia"/>
+        </w:rPr>
+        <w:t>case</w:t>
+      </w:r>
+      <w:r>
+        <w:rPr>
+          <w:rFonts w:hint="eastAsia"/>
+        </w:rPr>
+        <w:t>语句的值标签必须为常整型、常浮点数、常量字符串</w:t>
+      </w:r>
+      <w:r>
+        <w:rPr>
+          <w:rFonts w:hint="eastAsia"/>
+        </w:rPr>
+        <w:t>。</w:t>
       </w:r>
     </w:p>
     <w:p>
@@ -11258,13 +13115,14 @@
         <w:t>[</w:t>
       </w:r>
       <w:r>
+        <w:t xml:space="preserve"> </w:t>
+      </w:r>
+      <w:r>
         <w:t>"</w:t>
       </w:r>
       <w:r>
         <w:t>else</w:t>
       </w:r>
-      <w:bookmarkStart w:id="31" w:name="_GoBack"/>
-      <w:bookmarkEnd w:id="31"/>
       <w:r>
         <w:t xml:space="preserve"> </w:t>
       </w:r>
@@ -11278,7 +13136,13 @@
         <w:t>statement_list</w:t>
       </w:r>
       <w:r>
+        <w:t xml:space="preserve"> </w:t>
+      </w:r>
+      <w:r>
         <w:t>]</w:t>
+      </w:r>
+      <w:r>
+        <w:t xml:space="preserve"> </w:t>
       </w:r>
       <w:r>
         <w:t>"end"</w:t>
@@ -11538,8 +13402,108 @@
     </w:p>
     <w:p>
       <w:pPr>
-        <w:ind w:left="0"/>
-      </w:pPr>
+        <w:pStyle w:val="2"/>
+      </w:pPr>
+      <w:r>
+        <w:lastRenderedPageBreak/>
+        <w:t>变量定义语句</w:t>
+      </w:r>
+    </w:p>
+    <w:p>
+      <w:r>
+        <w:t>变量定义语句用于在作用域中定义新的变量</w:t>
+      </w:r>
+      <w:r>
+        <w:rPr>
+          <w:rFonts w:hint="eastAsia"/>
+        </w:rPr>
+        <w:t>。</w:t>
+      </w:r>
+    </w:p>
+    <w:p>
+      <w:r>
+        <w:t>内层作用域的变量可以屏蔽外层作用域中同名的变量</w:t>
+      </w:r>
+      <w:r>
+        <w:t>和函数</w:t>
+      </w:r>
+      <w:r>
+        <w:rPr>
+          <w:rFonts w:hint="eastAsia"/>
+        </w:rPr>
+        <w:t>。</w:t>
+      </w:r>
+    </w:p>
+    <w:p>
+      <w:r>
+        <w:t>statement</w:t>
+      </w:r>
+    </w:p>
+    <w:p>
+      <w:r>
+        <w:tab/>
+        <w:t>::= "var" variable_defination</w:t>
+      </w:r>
+    </w:p>
+    <w:p>
+      <w:pPr>
+        <w:pStyle w:val="2"/>
+      </w:pPr>
+      <w:r>
+        <w:rPr>
+          <w:rFonts w:hint="eastAsia"/>
+        </w:rPr>
+        <w:t>语句块语句</w:t>
+      </w:r>
+    </w:p>
+    <w:p>
+      <w:pPr>
+        <w:rPr>
+          <w:rFonts w:hint="eastAsia"/>
+        </w:rPr>
+      </w:pPr>
+      <w:r>
+        <w:t>语句块语句用于定义新的语句块</w:t>
+      </w:r>
+      <w:r>
+        <w:rPr>
+          <w:rFonts w:hint="eastAsia"/>
+        </w:rPr>
+        <w:t>，</w:t>
+      </w:r>
+      <w:r>
+        <w:t>新的语句块将具有新的内层的作用域</w:t>
+      </w:r>
+      <w:r>
+        <w:rPr>
+          <w:rFonts w:hint="eastAsia"/>
+        </w:rPr>
+        <w:t>。</w:t>
+      </w:r>
+    </w:p>
+    <w:p>
+      <w:pPr>
+        <w:rPr>
+          <w:rFonts w:hint="eastAsia"/>
+        </w:rPr>
+      </w:pPr>
+      <w:r>
+        <w:rPr>
+          <w:rFonts w:hint="eastAsia"/>
+        </w:rPr>
+        <w:t>statement</w:t>
+      </w:r>
+    </w:p>
+    <w:p>
+      <w:pPr>
+        <w:rPr>
+          <w:rFonts w:hint="eastAsia"/>
+        </w:rPr>
+      </w:pPr>
+      <w:r>
+        <w:tab/>
+        <w:t>::= "begin" statement_list "end"</w:t>
+      </w:r>
     </w:p>
     <w:sectPr>
       <w:headerReference w:type="default" r:id="rId12"/>
@@ -11651,13 +13615,22 @@
       <w:pStyle w:val="a4"/>
     </w:pPr>
     <w:r>
-      <w:t>2015</w:t>
+      <w:fldChar w:fldCharType="begin"/>
+    </w:r>
+    <w:r>
+      <w:instrText xml:space="preserve"> SAVEDATE  \@ "yyyy/MM/dd"  \* MERGEFORMAT </w:instrText>
+    </w:r>
+    <w:r>
+      <w:fldChar w:fldCharType="separate"/>
     </w:r>
     <w:r>
       <w:rPr>
-        <w:rFonts w:hint="eastAsia"/>
+        <w:noProof/>
       </w:rPr>
-      <w:t>/10/12</w:t>
+      <w:t>2015/10/18</w:t>
+    </w:r>
+    <w:r>
+      <w:fldChar w:fldCharType="end"/>
     </w:r>
     <w:r>
       <w:ptab w:relativeTo="margin" w:alignment="center" w:leader="none"/>
@@ -11695,7 +13668,7 @@
         <w:noProof/>
         <w:lang w:val="zh-CN"/>
       </w:rPr>
-      <w:t>6-10</w:t>
+      <w:t>7-12</w:t>
     </w:r>
     <w:r>
       <w:fldChar w:fldCharType="end"/>
@@ -11713,7 +13686,22 @@
       <w:ptab w:relativeTo="margin" w:alignment="right" w:leader="none"/>
     </w:r>
     <w:r>
-      <w:t>2015/10/12</w:t>
+      <w:fldChar w:fldCharType="begin"/>
+    </w:r>
+    <w:r>
+      <w:instrText xml:space="preserve"> SAVEDATE  \@ "yyyy/MM/dd"  \* MERGEFORMAT </w:instrText>
+    </w:r>
+    <w:r>
+      <w:fldChar w:fldCharType="separate"/>
+    </w:r>
+    <w:r>
+      <w:rPr>
+        <w:noProof/>
+      </w:rPr>
+      <w:t>2015/10/18</w:t>
+    </w:r>
+    <w:r>
+      <w:fldChar w:fldCharType="end"/>
     </w:r>
   </w:p>
 </w:hdr>
@@ -11751,19 +13739,10 @@
     </w:r>
     <w:r>
       <w:rPr>
-        <w:rFonts w:hint="eastAsia"/>
         <w:noProof/>
         <w:lang w:val="zh-CN"/>
       </w:rPr>
-      <w:t>一</w:t>
-    </w:r>
-    <w:r>
-      <w:rPr>
-        <w:rFonts w:hint="eastAsia"/>
-        <w:noProof/>
-        <w:lang w:val="zh-CN"/>
-      </w:rPr>
-      <w:t>-3</w:t>
+      <w:t>1</w:t>
     </w:r>
     <w:r>
       <w:fldChar w:fldCharType="end"/>
@@ -11779,7 +13758,22 @@
       <w:pStyle w:val="a4"/>
     </w:pPr>
     <w:r>
-      <w:t>2015/10/12</w:t>
+      <w:fldChar w:fldCharType="begin"/>
+    </w:r>
+    <w:r>
+      <w:instrText xml:space="preserve"> SAVEDATE  \@ "yyyy/MM/dd"  \* MERGEFORMAT </w:instrText>
+    </w:r>
+    <w:r>
+      <w:fldChar w:fldCharType="separate"/>
+    </w:r>
+    <w:r>
+      <w:rPr>
+        <w:noProof/>
+      </w:rPr>
+      <w:t>2015/10/18</w:t>
+    </w:r>
+    <w:r>
+      <w:fldChar w:fldCharType="end"/>
     </w:r>
     <w:r>
       <w:ptab w:relativeTo="margin" w:alignment="center" w:leader="none"/>
@@ -11807,7 +13801,7 @@
         <w:noProof/>
         <w:lang w:val="zh-CN"/>
       </w:rPr>
-      <w:t>6-11</w:t>
+      <w:t>8-13</w:t>
     </w:r>
     <w:r>
       <w:fldChar w:fldCharType="end"/>
@@ -11818,7 +13812,7 @@
 
 <file path=word/numbering.xml><?xml version="1.0" encoding="utf-8"?>
 <w:numbering xmlns:wpc="http://schemas.microsoft.com/office/word/2010/wordprocessingCanvas" xmlns:mc="http://schemas.openxmlformats.org/markup-compatibility/2006" xmlns:o="urn:schemas-microsoft-com:office:office" xmlns:r="http://schemas.openxmlformats.org/officeDocument/2006/relationships" xmlns:m="http://schemas.openxmlformats.org/officeDocument/2006/math" xmlns:v="urn:schemas-microsoft-com:vml" xmlns:wp14="http://schemas.microsoft.com/office/word/2010/wordprocessingDrawing" xmlns:wp="http://schemas.openxmlformats.org/drawingml/2006/wordprocessingDrawing" xmlns:w10="urn:schemas-microsoft-com:office:word" xmlns:w="http://schemas.openxmlformats.org/wordprocessingml/2006/main" xmlns:w14="http://schemas.microsoft.com/office/word/2010/wordml" xmlns:w15="http://schemas.microsoft.com/office/word/2012/wordml" xmlns:wpg="http://schemas.microsoft.com/office/word/2010/wordprocessingGroup" xmlns:wpi="http://schemas.microsoft.com/office/word/2010/wordprocessingInk" xmlns:wne="http://schemas.microsoft.com/office/word/2006/wordml" xmlns:wps="http://schemas.microsoft.com/office/word/2010/wordprocessingShape" mc:Ignorable="w14 w15 wp14">
-  <w:abstractNum w:abstractNumId="0">
+  <w:abstractNum w:abstractNumId="0" w15:restartNumberingAfterBreak="0">
     <w:nsid w:val="0860777B"/>
     <w:multiLevelType w:val="hybridMultilevel"/>
     <w:tmpl w:val="A6463592"/>
@@ -11904,7 +13898,7 @@
       </w:pPr>
     </w:lvl>
   </w:abstractNum>
-  <w:abstractNum w:abstractNumId="1">
+  <w:abstractNum w:abstractNumId="1" w15:restartNumberingAfterBreak="0">
     <w:nsid w:val="231C327E"/>
     <w:multiLevelType w:val="hybridMultilevel"/>
     <w:tmpl w:val="710C4B10"/>
@@ -11990,7 +13984,7 @@
       </w:pPr>
     </w:lvl>
   </w:abstractNum>
-  <w:abstractNum w:abstractNumId="2">
+  <w:abstractNum w:abstractNumId="2" w15:restartNumberingAfterBreak="0">
     <w:nsid w:val="27163BDC"/>
     <w:multiLevelType w:val="multilevel"/>
     <w:tmpl w:val="0409001F"/>
@@ -12157,7 +14151,7 @@
       </w:rPr>
     </w:lvl>
   </w:abstractNum>
-  <w:abstractNum w:abstractNumId="3">
+  <w:abstractNum w:abstractNumId="3" w15:restartNumberingAfterBreak="0">
     <w:nsid w:val="29380C1B"/>
     <w:multiLevelType w:val="hybridMultilevel"/>
     <w:tmpl w:val="164CDC7A"/>
@@ -12243,7 +14237,7 @@
       </w:pPr>
     </w:lvl>
   </w:abstractNum>
-  <w:abstractNum w:abstractNumId="4">
+  <w:abstractNum w:abstractNumId="4" w15:restartNumberingAfterBreak="0">
     <w:nsid w:val="36DC4A0B"/>
     <w:multiLevelType w:val="hybridMultilevel"/>
     <w:tmpl w:val="77F45C22"/>
@@ -12329,7 +14323,7 @@
       </w:pPr>
     </w:lvl>
   </w:abstractNum>
-  <w:abstractNum w:abstractNumId="5">
+  <w:abstractNum w:abstractNumId="5" w15:restartNumberingAfterBreak="0">
     <w:nsid w:val="370D24D7"/>
     <w:multiLevelType w:val="hybridMultilevel"/>
     <w:tmpl w:val="0ACA4200"/>
@@ -12442,7 +14436,7 @@
       </w:rPr>
     </w:lvl>
   </w:abstractNum>
-  <w:abstractNum w:abstractNumId="6">
+  <w:abstractNum w:abstractNumId="6" w15:restartNumberingAfterBreak="0">
     <w:nsid w:val="4D6E4B0E"/>
     <w:multiLevelType w:val="multilevel"/>
     <w:tmpl w:val="3D48544E"/>
@@ -12558,7 +14552,7 @@
       </w:rPr>
     </w:lvl>
   </w:abstractNum>
-  <w:abstractNum w:abstractNumId="7">
+  <w:abstractNum w:abstractNumId="7" w15:restartNumberingAfterBreak="0">
     <w:nsid w:val="5710561A"/>
     <w:multiLevelType w:val="multilevel"/>
     <w:tmpl w:val="1B305A4C"/>
@@ -12696,7 +14690,7 @@
       </w:rPr>
     </w:lvl>
   </w:abstractNum>
-  <w:abstractNum w:abstractNumId="8">
+  <w:abstractNum w:abstractNumId="8" w15:restartNumberingAfterBreak="0">
     <w:nsid w:val="59974E2F"/>
     <w:multiLevelType w:val="multilevel"/>
     <w:tmpl w:val="976CB686"/>
@@ -12809,7 +14803,7 @@
       </w:rPr>
     </w:lvl>
   </w:abstractNum>
-  <w:abstractNum w:abstractNumId="9">
+  <w:abstractNum w:abstractNumId="9" w15:restartNumberingAfterBreak="0">
     <w:nsid w:val="5E6F0A3F"/>
     <w:multiLevelType w:val="hybridMultilevel"/>
     <w:tmpl w:val="77764EFC"/>
@@ -12895,7 +14889,7 @@
       </w:pPr>
     </w:lvl>
   </w:abstractNum>
-  <w:abstractNum w:abstractNumId="10">
+  <w:abstractNum w:abstractNumId="10" w15:restartNumberingAfterBreak="0">
     <w:nsid w:val="5EAE75FF"/>
     <w:multiLevelType w:val="multilevel"/>
     <w:tmpl w:val="0409001F"/>
@@ -14545,7 +16539,7 @@
 </file>
 
 <file path=customXml/itemProps1.xml><?xml version="1.0" encoding="utf-8"?>
-<ds:datastoreItem xmlns:ds="http://schemas.openxmlformats.org/officeDocument/2006/customXml" ds:itemID="{AD3D133A-E49C-4FB1-ABDC-B851E56316A9}">
+<ds:datastoreItem xmlns:ds="http://schemas.openxmlformats.org/officeDocument/2006/customXml" ds:itemID="{74F4E58E-C16E-4672-8563-284FC3B2A468}">
   <ds:schemaRefs>
     <ds:schemaRef ds:uri="http://schemas.openxmlformats.org/officeDocument/2006/bibliography"/>
   </ds:schemaRefs>

</xml_diff>